<commit_message>
Promena nekih ssu dokumenata
</commit_message>
<xml_diff>
--- a/Dokumentacija/Faza 01 - Projektni zadatak/Slatki zalogaj ketering servis v0.3.docx
+++ b/Dokumentacija/Faza 01 - Projektni zadatak/Slatki zalogaj ketering servis v0.3.docx
@@ -9,8 +9,6 @@
           <w:tab w:val="right" w:pos="9072"/>
         </w:tabs>
       </w:pPr>
-      <w:bookmarkStart w:id="0" w:name="_GoBack"/>
-      <w:bookmarkEnd w:id="0"/>
       <w:r>
         <w:rPr>
           <w:rFonts w:asciiTheme="majorHAnsi" w:hAnsiTheme="majorHAnsi"/>
@@ -228,16 +226,11 @@
       <w:r>
         <w:t xml:space="preserve"> </w:t>
       </w:r>
-      <w:proofErr w:type="spellStart"/>
       <w:r>
         <w:t>k</w:t>
       </w:r>
       <w:r>
-        <w:t>etering</w:t>
-      </w:r>
-      <w:proofErr w:type="spellEnd"/>
-      <w:r>
-        <w:t xml:space="preserve"> servi</w:t>
+        <w:t>etering servi</w:t>
       </w:r>
       <w:r>
         <w:t>s</w:t>
@@ -318,7 +311,7 @@
         <w:br w:type="page"/>
       </w:r>
     </w:p>
-    <w:bookmarkStart w:id="1" w:name="_Toc34579614" w:displacedByCustomXml="next"/>
+    <w:bookmarkStart w:id="0" w:name="_Toc34579614" w:displacedByCustomXml="next"/>
     <w:sdt>
       <w:sdtPr>
         <w:rPr>
@@ -349,7 +342,7 @@
           <w:r>
             <w:t>Sadržaj</w:t>
           </w:r>
-          <w:bookmarkEnd w:id="1"/>
+          <w:bookmarkEnd w:id="0"/>
         </w:p>
         <w:p>
           <w:pPr>
@@ -2592,967 +2585,949 @@
       <w:pPr>
         <w:pStyle w:val="Heading1"/>
       </w:pPr>
-      <w:bookmarkStart w:id="2" w:name="_Toc35177286"/>
+      <w:bookmarkStart w:id="1" w:name="_Toc35177286"/>
       <w:r>
         <w:lastRenderedPageBreak/>
         <w:t>Uvod</w:t>
       </w:r>
+      <w:bookmarkEnd w:id="1"/>
+    </w:p>
+    <w:p>
+      <w:pPr>
+        <w:pStyle w:val="Heading2"/>
+      </w:pPr>
+      <w:bookmarkStart w:id="2" w:name="_Toc35177287"/>
+      <w:r>
+        <w:t>Rezime</w:t>
+      </w:r>
       <w:bookmarkEnd w:id="2"/>
     </w:p>
     <w:p>
+      <w:r>
+        <w:t xml:space="preserve">Za izradu projektnog zadatka </w:t>
+      </w:r>
+      <w:r>
+        <w:t>odlučili</w:t>
+      </w:r>
+      <w:r>
+        <w:t xml:space="preserve"> smo se za kreiranje </w:t>
+      </w:r>
+      <w:r>
+        <w:t xml:space="preserve">web </w:t>
+      </w:r>
+      <w:r>
+        <w:t xml:space="preserve">ketering servisa, </w:t>
+      </w:r>
+      <w:r>
+        <w:t xml:space="preserve">sa ciljem da </w:t>
+      </w:r>
+      <w:r>
+        <w:t>olakš</w:t>
+      </w:r>
+      <w:r>
+        <w:t>a</w:t>
+      </w:r>
+      <w:r>
+        <w:t xml:space="preserve"> korisnicima organizovanje svih vrsta proslava i doga</w:t>
+      </w:r>
+      <w:r>
+        <w:t>đ</w:t>
+      </w:r>
+      <w:r>
+        <w:t>aja vrednih se</w:t>
+      </w:r>
+      <w:r>
+        <w:t>ć</w:t>
+      </w:r>
+      <w:r>
+        <w:t xml:space="preserve">anja. </w:t>
+      </w:r>
+      <w:r>
+        <w:t>“Slatki zalogaj” k</w:t>
+      </w:r>
+      <w:r>
+        <w:t>etering s</w:t>
+      </w:r>
+      <w:r>
+        <w:t xml:space="preserve">ervis </w:t>
+      </w:r>
+      <w:r>
+        <w:t xml:space="preserve">nudi </w:t>
+      </w:r>
+      <w:r>
+        <w:t xml:space="preserve">razne </w:t>
+      </w:r>
+      <w:r>
+        <w:t>vrst</w:t>
+      </w:r>
+      <w:r>
+        <w:t>e</w:t>
+      </w:r>
+      <w:r>
+        <w:t xml:space="preserve"> hrane</w:t>
+      </w:r>
+      <w:r>
+        <w:t xml:space="preserve">, </w:t>
+      </w:r>
+      <w:r>
+        <w:t xml:space="preserve">od </w:t>
+      </w:r>
+      <w:r>
+        <w:t xml:space="preserve">finih </w:t>
+      </w:r>
+      <w:r>
+        <w:t xml:space="preserve">poslastica do najboljeg </w:t>
+      </w:r>
+      <w:r>
+        <w:t>roštilja</w:t>
+      </w:r>
+      <w:r>
+        <w:t xml:space="preserve">, koje je </w:t>
+      </w:r>
+      <w:r>
+        <w:t>moguće</w:t>
+      </w:r>
+      <w:r>
+        <w:t xml:space="preserve"> </w:t>
+      </w:r>
+      <w:r>
+        <w:t>naručiti</w:t>
+      </w:r>
+      <w:r>
+        <w:t xml:space="preserve"> onlajn</w:t>
+      </w:r>
+      <w:r>
+        <w:t>.</w:t>
+      </w:r>
+    </w:p>
+    <w:p>
       <w:pPr>
         <w:pStyle w:val="Heading2"/>
       </w:pPr>
-      <w:bookmarkStart w:id="3" w:name="_Toc35177287"/>
-      <w:r>
-        <w:t>Rezime</w:t>
+      <w:bookmarkStart w:id="3" w:name="_Toc35177288"/>
+      <w:r>
+        <w:t>Namena dokumenta i ciljna grupa</w:t>
       </w:r>
       <w:bookmarkEnd w:id="3"/>
     </w:p>
     <w:p>
       <w:r>
-        <w:t xml:space="preserve">Za izradu projektnog zadatka </w:t>
-      </w:r>
-      <w:r>
-        <w:t>odlučili</w:t>
-      </w:r>
-      <w:r>
-        <w:t xml:space="preserve"> smo se za kreiranje </w:t>
-      </w:r>
-      <w:r>
-        <w:t xml:space="preserve">web </w:t>
-      </w:r>
-      <w:proofErr w:type="spellStart"/>
-      <w:r>
-        <w:t>ketering</w:t>
-      </w:r>
-      <w:proofErr w:type="spellEnd"/>
-      <w:r>
-        <w:t xml:space="preserve"> servisa, </w:t>
-      </w:r>
-      <w:r>
-        <w:t xml:space="preserve">sa ciljem da </w:t>
-      </w:r>
-      <w:r>
-        <w:t>olakš</w:t>
-      </w:r>
-      <w:r>
-        <w:t>a</w:t>
-      </w:r>
-      <w:r>
-        <w:t xml:space="preserve"> korisnicima organizovanje svih vrsta proslava i doga</w:t>
+        <w:t>Ovaj</w:t>
+      </w:r>
+      <w:r>
+        <w:t xml:space="preserve"> </w:t>
+      </w:r>
+      <w:r>
+        <w:t>dokument</w:t>
+      </w:r>
+      <w:r>
+        <w:t xml:space="preserve"> je </w:t>
+      </w:r>
+      <w:r>
+        <w:t>namenjen</w:t>
+      </w:r>
+      <w:r>
+        <w:t xml:space="preserve"> svim </w:t>
+      </w:r>
+      <w:r>
+        <w:t>članovima</w:t>
+      </w:r>
+      <w:r>
+        <w:t xml:space="preserve"> tima kao i samom klijentu.</w:t>
+      </w:r>
+      <w:r>
+        <w:t xml:space="preserve"> </w:t>
+      </w:r>
+      <w:r>
+        <w:t>Cilj dokumenta je evidencija svih funkcionalnosti</w:t>
+      </w:r>
+      <w:r>
+        <w:t xml:space="preserve"> </w:t>
+      </w:r>
+      <w:r>
+        <w:t>i promena u samom projektu.</w:t>
+      </w:r>
+      <w:r>
+        <w:t xml:space="preserve"> </w:t>
+      </w:r>
+      <w:r>
+        <w:t>Tako</w:t>
       </w:r>
       <w:r>
         <w:t>đ</w:t>
       </w:r>
       <w:r>
-        <w:t>aja vrednih se</w:t>
-      </w:r>
-      <w:r>
-        <w:t>ć</w:t>
-      </w:r>
-      <w:r>
-        <w:t xml:space="preserve">anja. </w:t>
-      </w:r>
-      <w:r>
-        <w:t xml:space="preserve">“Slatki zalogaj” </w:t>
-      </w:r>
-      <w:proofErr w:type="spellStart"/>
-      <w:r>
-        <w:t>k</w:t>
-      </w:r>
-      <w:r>
-        <w:t>etering</w:t>
-      </w:r>
-      <w:proofErr w:type="spellEnd"/>
-      <w:r>
-        <w:t xml:space="preserve"> s</w:t>
-      </w:r>
-      <w:r>
-        <w:t xml:space="preserve">ervis </w:t>
-      </w:r>
-      <w:r>
-        <w:t xml:space="preserve">nudi </w:t>
-      </w:r>
-      <w:r>
-        <w:t xml:space="preserve">razne </w:t>
-      </w:r>
-      <w:r>
-        <w:t>vrst</w:t>
+        <w:t xml:space="preserve">e, ovaj dokument </w:t>
+      </w:r>
+      <w:r>
+        <w:t>omogućava</w:t>
+      </w:r>
+      <w:r>
+        <w:t xml:space="preserve"> </w:t>
+      </w:r>
+      <w:r>
+        <w:t>lakše</w:t>
+      </w:r>
+      <w:r>
+        <w:t xml:space="preserve"> </w:t>
+      </w:r>
+      <w:r>
+        <w:t>praćenje</w:t>
+      </w:r>
+      <w:r>
+        <w:t xml:space="preserve"> i razvoj projekta kroz sve faze, kao i sistematizaciju ideja.</w:t>
+      </w:r>
+    </w:p>
+    <w:p>
+      <w:pPr>
+        <w:pStyle w:val="Heading1"/>
+      </w:pPr>
+      <w:bookmarkStart w:id="4" w:name="_Toc35177289"/>
+      <w:r>
+        <w:t>Opis sistema</w:t>
+      </w:r>
+      <w:bookmarkEnd w:id="4"/>
+    </w:p>
+    <w:p>
+      <w:r>
+        <w:t>Želja tima je da omogući svim korisnicima da do lakše organizacije svojih proslava dođu putem</w:t>
+      </w:r>
+      <w:r>
+        <w:t xml:space="preserve"> </w:t>
+      </w:r>
+      <w:r>
+        <w:t>”</w:t>
+      </w:r>
+      <w:r>
+        <w:t>jednog klika“.</w:t>
+      </w:r>
+      <w:r>
+        <w:t xml:space="preserve"> </w:t>
+      </w:r>
+      <w:r>
+        <w:t>“</w:t>
+      </w:r>
+      <w:r>
+        <w:t>Slatki zalogaj</w:t>
+      </w:r>
+      <w:r>
+        <w:t>“</w:t>
+      </w:r>
+      <w:r>
+        <w:t xml:space="preserve"> </w:t>
+      </w:r>
+      <w:r>
+        <w:t xml:space="preserve">ketering servis </w:t>
+      </w:r>
+      <w:r>
+        <w:t>nudi sv</w:t>
       </w:r>
       <w:r>
         <w:t>e</w:t>
       </w:r>
       <w:r>
-        <w:t xml:space="preserve"> hrane</w:t>
-      </w:r>
-      <w:r>
-        <w:t xml:space="preserve">, </w:t>
-      </w:r>
-      <w:r>
-        <w:t xml:space="preserve">od </w:t>
-      </w:r>
-      <w:r>
-        <w:t xml:space="preserve">finih </w:t>
-      </w:r>
-      <w:r>
-        <w:t xml:space="preserve">poslastica do najboljeg </w:t>
+        <w:t xml:space="preserve"> vrst</w:t>
+      </w:r>
+      <w:r>
+        <w:t>e</w:t>
+      </w:r>
+      <w:r>
+        <w:t xml:space="preserve"> poslu</w:t>
+      </w:r>
+      <w:r>
+        <w:t>ž</w:t>
+      </w:r>
+      <w:r>
+        <w:t xml:space="preserve">enja za razne </w:t>
+      </w:r>
+      <w:r>
+        <w:t>prilike</w:t>
+      </w:r>
+      <w:r>
+        <w:t xml:space="preserve"> poput slava, </w:t>
+      </w:r>
+      <w:r>
+        <w:t>krštenja</w:t>
+      </w:r>
+      <w:r>
+        <w:t>, ro</w:t>
+      </w:r>
+      <w:r>
+        <w:t>đ</w:t>
+      </w:r>
+      <w:r>
+        <w:t>endana, svadbi, poslovnih proslava, koktela...</w:t>
+      </w:r>
+      <w:r>
+        <w:t xml:space="preserve"> </w:t>
+      </w:r>
+      <w:r>
+        <w:t xml:space="preserve">Korisnik </w:t>
+      </w:r>
+      <w:r>
+        <w:t>može</w:t>
+      </w:r>
+      <w:r>
+        <w:t xml:space="preserve"> da </w:t>
+      </w:r>
+      <w:r>
+        <w:t>pretražuje</w:t>
+      </w:r>
+      <w:r>
+        <w:t xml:space="preserve"> sajt</w:t>
+      </w:r>
+      <w:r>
+        <w:t xml:space="preserve"> </w:t>
+      </w:r>
+      <w:r>
+        <w:t>i da</w:t>
+      </w:r>
+      <w:r>
+        <w:t xml:space="preserve"> kreira </w:t>
+      </w:r>
+      <w:r>
+        <w:t>željenu</w:t>
+      </w:r>
+      <w:r>
+        <w:t xml:space="preserve"> </w:t>
+      </w:r>
+      <w:r>
+        <w:t>porudžbinu</w:t>
+      </w:r>
+      <w:r>
+        <w:t xml:space="preserve"> na osnovu ponude (meze, meso sa </w:t>
       </w:r>
       <w:r>
         <w:t>roštilja</w:t>
       </w:r>
       <w:r>
-        <w:t xml:space="preserve">, koje je </w:t>
-      </w:r>
-      <w:r>
-        <w:t>moguće</w:t>
+        <w:t xml:space="preserve"> i prilozi, salate, peciva, slane i slatke pite, plodovi mora, sitni </w:t>
+      </w:r>
+      <w:r>
+        <w:t>kolači</w:t>
+      </w:r>
+      <w:r>
+        <w:t xml:space="preserve">, torte...). </w:t>
+      </w:r>
+      <w:r>
+        <w:t>Porudžbina</w:t>
+      </w:r>
+      <w:r>
+        <w:t xml:space="preserve"> se kreira dodavanjem hrane u 'virtuelnu korpu'. </w:t>
+      </w:r>
+      <w:r>
+        <w:t xml:space="preserve">Nakon </w:t>
+      </w:r>
+      <w:r>
+        <w:t>toga</w:t>
+      </w:r>
+      <w:r>
+        <w:t>, korisnik</w:t>
+      </w:r>
+      <w:r>
+        <w:t xml:space="preserve"> ako je ulogovan</w:t>
+      </w:r>
+      <w:r>
+        <w:t xml:space="preserve"> ima </w:t>
+      </w:r>
+      <w:r>
+        <w:t>mogućnost</w:t>
+      </w:r>
+      <w:r>
+        <w:t xml:space="preserve"> da </w:t>
+      </w:r>
+      <w:r>
+        <w:t>potvrdi</w:t>
+      </w:r>
+      <w:r>
+        <w:t xml:space="preserve"> svoju porudžbinu</w:t>
+      </w:r>
+      <w:r>
+        <w:t>.</w:t>
+      </w:r>
+      <w:r>
+        <w:t xml:space="preserve"> Prilikom potvrde korisnik unosi </w:t>
+      </w:r>
+      <w:r>
+        <w:t>potrebne lične podatke</w:t>
       </w:r>
       <w:r>
         <w:t xml:space="preserve"> </w:t>
       </w:r>
       <w:r>
-        <w:t>naručiti</w:t>
-      </w:r>
-      <w:r>
-        <w:t xml:space="preserve"> onlajn</w:t>
-      </w:r>
-      <w:r>
-        <w:t>.</w:t>
-      </w:r>
-    </w:p>
-    <w:p>
-      <w:pPr>
-        <w:pStyle w:val="Heading2"/>
-      </w:pPr>
-      <w:bookmarkStart w:id="4" w:name="_Toc35177288"/>
-      <w:r>
-        <w:t>Namena dokumenta i ciljna grupa</w:t>
-      </w:r>
-      <w:bookmarkEnd w:id="4"/>
-    </w:p>
-    <w:p>
-      <w:r>
-        <w:t>Ovaj</w:t>
-      </w:r>
-      <w:r>
-        <w:t xml:space="preserve"> </w:t>
-      </w:r>
-      <w:r>
-        <w:t>dokument</w:t>
-      </w:r>
-      <w:r>
-        <w:t xml:space="preserve"> je </w:t>
-      </w:r>
-      <w:r>
-        <w:t>namenjen</w:t>
-      </w:r>
-      <w:r>
-        <w:t xml:space="preserve"> svim </w:t>
-      </w:r>
-      <w:r>
-        <w:t>članovima</w:t>
-      </w:r>
-      <w:r>
-        <w:t xml:space="preserve"> tima kao i samom klijentu.</w:t>
-      </w:r>
-      <w:r>
-        <w:t xml:space="preserve"> </w:t>
-      </w:r>
-      <w:r>
-        <w:t>Cilj dokumenta je evidencija svih funkcionalnosti</w:t>
-      </w:r>
-      <w:r>
-        <w:t xml:space="preserve"> </w:t>
-      </w:r>
-      <w:r>
-        <w:t>i promena u samom projektu.</w:t>
-      </w:r>
-      <w:r>
-        <w:t xml:space="preserve"> </w:t>
-      </w:r>
-      <w:r>
-        <w:t>Tako</w:t>
-      </w:r>
-      <w:r>
-        <w:t>đ</w:t>
-      </w:r>
-      <w:r>
-        <w:t xml:space="preserve">e, ovaj dokument </w:t>
-      </w:r>
-      <w:r>
-        <w:t>omogućava</w:t>
-      </w:r>
-      <w:r>
-        <w:t xml:space="preserve"> </w:t>
-      </w:r>
-      <w:r>
-        <w:t>lakše</w:t>
-      </w:r>
-      <w:r>
-        <w:t xml:space="preserve"> </w:t>
-      </w:r>
-      <w:r>
-        <w:t>praćenje</w:t>
-      </w:r>
-      <w:r>
-        <w:t xml:space="preserve"> i razvoj projekta kroz sve faze, kao i sistematizaciju ideja.</w:t>
+        <w:t>i datum do kada porudžbina mora biti spremna.</w:t>
+      </w:r>
+    </w:p>
+    <w:p>
+      <w:r>
+        <w:br w:type="page"/>
       </w:r>
     </w:p>
     <w:p>
       <w:pPr>
         <w:pStyle w:val="Heading1"/>
       </w:pPr>
-      <w:bookmarkStart w:id="5" w:name="_Toc35177289"/>
-      <w:r>
-        <w:t>Opis sistema</w:t>
-      </w:r>
-      <w:bookmarkEnd w:id="5"/>
-    </w:p>
-    <w:p>
-      <w:r>
-        <w:t>Želja tima je da omogući svim korisnicima da do lakše organizacije svojih proslava dođu putem</w:t>
-      </w:r>
-      <w:r>
-        <w:t xml:space="preserve"> </w:t>
-      </w:r>
-      <w:r>
-        <w:t>”</w:t>
-      </w:r>
-      <w:r>
-        <w:t>jednog klika“.</w:t>
-      </w:r>
-      <w:r>
-        <w:t xml:space="preserve"> </w:t>
-      </w:r>
-      <w:r>
-        <w:t>“</w:t>
-      </w:r>
-      <w:r>
-        <w:t>Slatki zalogaj</w:t>
-      </w:r>
-      <w:r>
-        <w:t>“</w:t>
-      </w:r>
-      <w:r>
-        <w:t xml:space="preserve"> </w:t>
-      </w:r>
-      <w:proofErr w:type="spellStart"/>
-      <w:r>
-        <w:t>ketering</w:t>
-      </w:r>
-      <w:proofErr w:type="spellEnd"/>
-      <w:r>
-        <w:t xml:space="preserve"> servis </w:t>
-      </w:r>
-      <w:r>
-        <w:t>nudi sv</w:t>
-      </w:r>
-      <w:r>
-        <w:t>e</w:t>
-      </w:r>
-      <w:r>
-        <w:t xml:space="preserve"> vrst</w:t>
-      </w:r>
-      <w:r>
-        <w:t>e</w:t>
-      </w:r>
-      <w:r>
-        <w:t xml:space="preserve"> poslu</w:t>
-      </w:r>
-      <w:r>
-        <w:t>ž</w:t>
-      </w:r>
-      <w:r>
-        <w:t xml:space="preserve">enja za razne </w:t>
-      </w:r>
-      <w:r>
-        <w:t>prilike</w:t>
-      </w:r>
-      <w:r>
-        <w:t xml:space="preserve"> poput slava, </w:t>
-      </w:r>
-      <w:r>
-        <w:t>krštenja</w:t>
-      </w:r>
-      <w:r>
-        <w:t>, ro</w:t>
-      </w:r>
-      <w:r>
-        <w:t>đ</w:t>
-      </w:r>
-      <w:r>
-        <w:t>endana, svadbi, poslovnih proslava, koktela...</w:t>
-      </w:r>
-      <w:r>
-        <w:t xml:space="preserve"> </w:t>
-      </w:r>
-      <w:r>
-        <w:t xml:space="preserve">Korisnik </w:t>
-      </w:r>
-      <w:r>
-        <w:t>može</w:t>
-      </w:r>
-      <w:r>
-        <w:t xml:space="preserve"> da </w:t>
-      </w:r>
-      <w:r>
-        <w:t>pretražuje</w:t>
-      </w:r>
-      <w:r>
-        <w:t xml:space="preserve"> sajt</w:t>
-      </w:r>
-      <w:r>
-        <w:t xml:space="preserve"> </w:t>
-      </w:r>
-      <w:r>
-        <w:t>i da</w:t>
-      </w:r>
-      <w:r>
-        <w:t xml:space="preserve"> kreira </w:t>
-      </w:r>
-      <w:r>
-        <w:t>željenu</w:t>
-      </w:r>
-      <w:r>
-        <w:t xml:space="preserve"> </w:t>
-      </w:r>
-      <w:r>
-        <w:t>porudžbinu</w:t>
-      </w:r>
-      <w:r>
-        <w:t xml:space="preserve"> na osnovu ponude (meze, meso sa </w:t>
-      </w:r>
-      <w:r>
-        <w:t>roštilja</w:t>
-      </w:r>
-      <w:r>
-        <w:t xml:space="preserve"> i prilozi, salate, peciva, slane i slatke pite, plodovi mora, sitni </w:t>
-      </w:r>
-      <w:r>
-        <w:t>kolači</w:t>
-      </w:r>
-      <w:r>
-        <w:t xml:space="preserve">, torte...). </w:t>
-      </w:r>
-      <w:r>
-        <w:t>Porudžbina</w:t>
-      </w:r>
-      <w:r>
-        <w:t xml:space="preserve"> se kreira dodavanjem hrane u 'virtuelnu korpu'. </w:t>
-      </w:r>
-      <w:r>
-        <w:t xml:space="preserve">Nakon </w:t>
-      </w:r>
-      <w:r>
-        <w:t>toga</w:t>
-      </w:r>
-      <w:r>
-        <w:t>, korisnik</w:t>
-      </w:r>
-      <w:r>
-        <w:t xml:space="preserve"> ako je ulogovan</w:t>
-      </w:r>
-      <w:r>
-        <w:t xml:space="preserve"> ima </w:t>
-      </w:r>
-      <w:r>
-        <w:t>mogućnost</w:t>
-      </w:r>
-      <w:r>
-        <w:t xml:space="preserve"> da </w:t>
-      </w:r>
-      <w:r>
-        <w:t>potvrdi</w:t>
-      </w:r>
-      <w:r>
-        <w:t xml:space="preserve"> svoju porudžbinu</w:t>
-      </w:r>
-      <w:r>
-        <w:t>.</w:t>
-      </w:r>
-      <w:r>
-        <w:t xml:space="preserve"> Prilikom potvrde korisnik unosi </w:t>
-      </w:r>
-      <w:r>
-        <w:t>potrebne lične podatke</w:t>
-      </w:r>
-      <w:r>
-        <w:t xml:space="preserve"> </w:t>
-      </w:r>
-      <w:r>
-        <w:t>i datum do kada porudžbina mora biti spremna.</w:t>
-      </w:r>
-    </w:p>
-    <w:p>
-      <w:r>
-        <w:br w:type="page"/>
-      </w:r>
-    </w:p>
-    <w:p>
-      <w:pPr>
-        <w:pStyle w:val="Heading1"/>
-      </w:pPr>
-      <w:bookmarkStart w:id="6" w:name="_Toc35177290"/>
+      <w:bookmarkStart w:id="5" w:name="_Toc35177290"/>
       <w:r>
         <w:lastRenderedPageBreak/>
         <w:t>Kategorije korisnika</w:t>
       </w:r>
+      <w:bookmarkEnd w:id="5"/>
+    </w:p>
+    <w:p>
+      <w:pPr>
+        <w:pStyle w:val="Heading2"/>
+      </w:pPr>
+      <w:bookmarkStart w:id="6" w:name="_Toc35177291"/>
+      <w:r>
+        <w:t>M</w:t>
+      </w:r>
+      <w:r>
+        <w:t>ušterija</w:t>
+      </w:r>
+      <w:r>
+        <w:t xml:space="preserve"> </w:t>
+      </w:r>
+      <w:r>
+        <w:t>(</w:t>
+      </w:r>
+      <w:r>
+        <w:rPr>
+          <w:rStyle w:val="Special"/>
+        </w:rPr>
+        <w:t>K</w:t>
+      </w:r>
+      <w:r>
+        <w:t>)</w:t>
+      </w:r>
       <w:bookmarkEnd w:id="6"/>
     </w:p>
     <w:p>
       <w:pPr>
+        <w:rPr>
+          <w:rFonts w:asciiTheme="majorHAnsi" w:hAnsiTheme="majorHAnsi"/>
+          <w:szCs w:val="28"/>
+        </w:rPr>
+      </w:pPr>
+      <w:r>
+        <w:rPr>
+          <w:rFonts w:asciiTheme="majorHAnsi" w:hAnsiTheme="majorHAnsi"/>
+          <w:szCs w:val="28"/>
+        </w:rPr>
+        <w:t>Mušterija</w:t>
+      </w:r>
+      <w:r>
+        <w:rPr>
+          <w:rFonts w:asciiTheme="majorHAnsi" w:hAnsiTheme="majorHAnsi"/>
+          <w:szCs w:val="28"/>
+        </w:rPr>
+        <w:t xml:space="preserve"> predstavlja korisnika kome je ovaj sajt </w:t>
+      </w:r>
+      <w:r>
+        <w:rPr>
+          <w:rFonts w:asciiTheme="majorHAnsi" w:hAnsiTheme="majorHAnsi"/>
+          <w:szCs w:val="28"/>
+        </w:rPr>
+        <w:t>pretežno</w:t>
+      </w:r>
+      <w:r>
+        <w:rPr>
+          <w:rFonts w:asciiTheme="majorHAnsi" w:hAnsiTheme="majorHAnsi"/>
+          <w:szCs w:val="28"/>
+        </w:rPr>
+        <w:t xml:space="preserve"> namenjen.</w:t>
+      </w:r>
+      <w:r>
+        <w:rPr>
+          <w:rFonts w:asciiTheme="majorHAnsi" w:hAnsiTheme="majorHAnsi"/>
+          <w:szCs w:val="28"/>
+        </w:rPr>
+        <w:t xml:space="preserve"> </w:t>
+      </w:r>
+      <w:r>
+        <w:rPr>
+          <w:rFonts w:asciiTheme="majorHAnsi" w:hAnsiTheme="majorHAnsi"/>
+          <w:szCs w:val="28"/>
+        </w:rPr>
+        <w:t xml:space="preserve">Ukoliko </w:t>
+      </w:r>
+      <w:r>
+        <w:rPr>
+          <w:rFonts w:asciiTheme="majorHAnsi" w:hAnsiTheme="majorHAnsi"/>
+          <w:szCs w:val="28"/>
+        </w:rPr>
+        <w:t>želi</w:t>
+      </w:r>
+      <w:r>
+        <w:rPr>
+          <w:rFonts w:asciiTheme="majorHAnsi" w:hAnsiTheme="majorHAnsi"/>
+          <w:szCs w:val="28"/>
+        </w:rPr>
+        <w:t xml:space="preserve"> da</w:t>
+      </w:r>
+      <w:r>
+        <w:rPr>
+          <w:rFonts w:asciiTheme="majorHAnsi" w:hAnsiTheme="majorHAnsi"/>
+          <w:szCs w:val="28"/>
+        </w:rPr>
+        <w:t xml:space="preserve"> </w:t>
+      </w:r>
+      <w:r>
+        <w:rPr>
+          <w:rFonts w:asciiTheme="majorHAnsi" w:hAnsiTheme="majorHAnsi"/>
+          <w:szCs w:val="28"/>
+        </w:rPr>
+        <w:t>p</w:t>
+      </w:r>
+      <w:r>
+        <w:rPr>
+          <w:rFonts w:asciiTheme="majorHAnsi" w:hAnsiTheme="majorHAnsi"/>
+          <w:szCs w:val="28"/>
+        </w:rPr>
+        <w:t>ošalje svoju porudžbinu</w:t>
+      </w:r>
+      <w:r>
+        <w:rPr>
+          <w:rFonts w:asciiTheme="majorHAnsi" w:hAnsiTheme="majorHAnsi"/>
+          <w:szCs w:val="28"/>
+        </w:rPr>
+        <w:t>, neophodno je da postoji u evidenciji, odnosno da je prethodno registrovan.</w:t>
+      </w:r>
+    </w:p>
+    <w:p>
+      <w:pPr>
+        <w:rPr>
+          <w:rFonts w:asciiTheme="majorHAnsi" w:hAnsiTheme="majorHAnsi"/>
+          <w:szCs w:val="28"/>
+        </w:rPr>
+      </w:pPr>
+      <w:r>
+        <w:rPr>
+          <w:rFonts w:asciiTheme="majorHAnsi" w:hAnsiTheme="majorHAnsi"/>
+          <w:szCs w:val="28"/>
+        </w:rPr>
+        <w:t>Korisnik</w:t>
+      </w:r>
+      <w:r>
+        <w:rPr>
+          <w:rFonts w:asciiTheme="majorHAnsi" w:hAnsiTheme="majorHAnsi"/>
+          <w:szCs w:val="28"/>
+        </w:rPr>
+        <w:t xml:space="preserve"> ima </w:t>
+      </w:r>
+      <w:r>
+        <w:rPr>
+          <w:rFonts w:asciiTheme="majorHAnsi" w:hAnsiTheme="majorHAnsi"/>
+          <w:szCs w:val="28"/>
+        </w:rPr>
+        <w:t>mogućnost</w:t>
+      </w:r>
+      <w:r>
+        <w:rPr>
+          <w:rFonts w:asciiTheme="majorHAnsi" w:hAnsiTheme="majorHAnsi"/>
+          <w:szCs w:val="28"/>
+        </w:rPr>
+        <w:t xml:space="preserve"> da </w:t>
+      </w:r>
+      <w:r>
+        <w:rPr>
+          <w:rFonts w:asciiTheme="majorHAnsi" w:hAnsiTheme="majorHAnsi"/>
+          <w:szCs w:val="28"/>
+        </w:rPr>
+        <w:t xml:space="preserve">poruči hranu </w:t>
+      </w:r>
+      <w:r>
+        <w:rPr>
+          <w:rFonts w:asciiTheme="majorHAnsi" w:hAnsiTheme="majorHAnsi"/>
+          <w:szCs w:val="28"/>
+        </w:rPr>
+        <w:t>za svoj</w:t>
+      </w:r>
+      <w:r>
+        <w:rPr>
+          <w:rFonts w:asciiTheme="majorHAnsi" w:hAnsiTheme="majorHAnsi"/>
+          <w:szCs w:val="28"/>
+        </w:rPr>
+        <w:t>u</w:t>
+      </w:r>
+      <w:r>
+        <w:rPr>
+          <w:rFonts w:asciiTheme="majorHAnsi" w:hAnsiTheme="majorHAnsi"/>
+          <w:szCs w:val="28"/>
+        </w:rPr>
+        <w:t xml:space="preserve"> proslav</w:t>
+      </w:r>
+      <w:r>
+        <w:rPr>
+          <w:rFonts w:asciiTheme="majorHAnsi" w:hAnsiTheme="majorHAnsi"/>
+          <w:szCs w:val="28"/>
+        </w:rPr>
+        <w:t>u</w:t>
+      </w:r>
+      <w:r>
+        <w:rPr>
+          <w:rFonts w:asciiTheme="majorHAnsi" w:hAnsiTheme="majorHAnsi"/>
+          <w:szCs w:val="28"/>
+        </w:rPr>
+        <w:t xml:space="preserve"> odab</w:t>
+      </w:r>
+      <w:r>
+        <w:rPr>
+          <w:rFonts w:asciiTheme="majorHAnsi" w:hAnsiTheme="majorHAnsi"/>
+          <w:szCs w:val="28"/>
+        </w:rPr>
+        <w:t>irom</w:t>
+      </w:r>
+      <w:r>
+        <w:rPr>
+          <w:rFonts w:asciiTheme="majorHAnsi" w:hAnsiTheme="majorHAnsi"/>
+          <w:szCs w:val="28"/>
+        </w:rPr>
+        <w:t xml:space="preserve"> </w:t>
+      </w:r>
+      <w:r>
+        <w:rPr>
+          <w:rFonts w:asciiTheme="majorHAnsi" w:hAnsiTheme="majorHAnsi"/>
+          <w:szCs w:val="28"/>
+        </w:rPr>
+        <w:t>željen</w:t>
+      </w:r>
+      <w:r>
+        <w:rPr>
+          <w:rFonts w:asciiTheme="majorHAnsi" w:hAnsiTheme="majorHAnsi"/>
+          <w:szCs w:val="28"/>
+        </w:rPr>
+        <w:t>ih</w:t>
+      </w:r>
+      <w:r>
+        <w:rPr>
+          <w:rFonts w:asciiTheme="majorHAnsi" w:hAnsiTheme="majorHAnsi"/>
+          <w:szCs w:val="28"/>
+        </w:rPr>
+        <w:t xml:space="preserve"> specijalitet</w:t>
+      </w:r>
+      <w:r>
+        <w:rPr>
+          <w:rFonts w:asciiTheme="majorHAnsi" w:hAnsiTheme="majorHAnsi"/>
+          <w:szCs w:val="28"/>
+        </w:rPr>
+        <w:t>a</w:t>
+      </w:r>
+      <w:r>
+        <w:rPr>
+          <w:rFonts w:asciiTheme="majorHAnsi" w:hAnsiTheme="majorHAnsi"/>
+          <w:szCs w:val="28"/>
+        </w:rPr>
+        <w:t xml:space="preserve"> iz ponude, doda</w:t>
+      </w:r>
+      <w:r>
+        <w:rPr>
+          <w:rFonts w:asciiTheme="majorHAnsi" w:hAnsiTheme="majorHAnsi"/>
+          <w:szCs w:val="28"/>
+        </w:rPr>
+        <w:t xml:space="preserve">vanjem </w:t>
+      </w:r>
+      <w:r>
+        <w:rPr>
+          <w:rFonts w:asciiTheme="majorHAnsi" w:hAnsiTheme="majorHAnsi"/>
+          <w:szCs w:val="28"/>
+        </w:rPr>
+        <w:t>u 'virtuelnu korpu'.</w:t>
+      </w:r>
+      <w:r>
+        <w:rPr>
+          <w:rFonts w:asciiTheme="majorHAnsi" w:hAnsiTheme="majorHAnsi"/>
+          <w:szCs w:val="28"/>
+        </w:rPr>
+        <w:t xml:space="preserve"> Neophodno je da ostavi odre</w:t>
+      </w:r>
+      <w:r>
+        <w:rPr>
+          <w:rFonts w:asciiTheme="majorHAnsi" w:hAnsiTheme="majorHAnsi"/>
+          <w:szCs w:val="28"/>
+        </w:rPr>
+        <w:t>đ</w:t>
+      </w:r>
+      <w:r>
+        <w:rPr>
+          <w:rFonts w:asciiTheme="majorHAnsi" w:hAnsiTheme="majorHAnsi"/>
+          <w:szCs w:val="28"/>
+        </w:rPr>
+        <w:t xml:space="preserve">ene podatke nakon čega može da pošalje svoju porudžbinu. </w:t>
+      </w:r>
+      <w:r>
+        <w:rPr>
+          <w:rFonts w:asciiTheme="majorHAnsi" w:hAnsiTheme="majorHAnsi"/>
+          <w:szCs w:val="28"/>
+        </w:rPr>
+        <w:t>Može da prati stanje svoje porudžbine u sekciji „Porudžbine“ gde takođe ima uvid u sve svoje prethodne porudžbine.</w:t>
+      </w:r>
+    </w:p>
+    <w:p>
+      <w:pPr>
         <w:pStyle w:val="Heading2"/>
       </w:pPr>
-      <w:bookmarkStart w:id="7" w:name="_Toc35177291"/>
-      <w:r>
+      <w:bookmarkStart w:id="7" w:name="_Toc35177292"/>
+      <w:r>
+        <w:t>Kuvar</w:t>
+      </w:r>
+      <w:r>
+        <w:t xml:space="preserve"> </w:t>
+      </w:r>
+      <w:r>
+        <w:t>(</w:t>
+      </w:r>
+      <w:r>
+        <w:rPr>
+          <w:rStyle w:val="Special"/>
+        </w:rPr>
+        <w:t>V</w:t>
+      </w:r>
+      <w:r>
+        <w:t>)</w:t>
+      </w:r>
+      <w:bookmarkEnd w:id="7"/>
+    </w:p>
+    <w:p>
+      <w:pPr>
+        <w:rPr>
+          <w:rFonts w:asciiTheme="majorHAnsi" w:hAnsiTheme="majorHAnsi"/>
+          <w:szCs w:val="28"/>
+        </w:rPr>
+      </w:pPr>
+      <w:r>
+        <w:rPr>
+          <w:rFonts w:asciiTheme="majorHAnsi" w:hAnsiTheme="majorHAnsi"/>
+          <w:szCs w:val="28"/>
+        </w:rPr>
+        <w:t xml:space="preserve">Kuvar, kao zaposleni, pristupa </w:t>
+      </w:r>
+      <w:r>
+        <w:rPr>
+          <w:rFonts w:asciiTheme="majorHAnsi" w:hAnsiTheme="majorHAnsi"/>
+          <w:szCs w:val="28"/>
+        </w:rPr>
+        <w:t>drugačijoj</w:t>
+      </w:r>
+      <w:r>
+        <w:rPr>
+          <w:rFonts w:asciiTheme="majorHAnsi" w:hAnsiTheme="majorHAnsi"/>
+          <w:szCs w:val="28"/>
+        </w:rPr>
+        <w:t xml:space="preserve"> varijanti sajta. On ima privilegiju da </w:t>
+      </w:r>
+      <w:r>
+        <w:rPr>
+          <w:rFonts w:asciiTheme="majorHAnsi" w:hAnsiTheme="majorHAnsi"/>
+          <w:szCs w:val="28"/>
+        </w:rPr>
+        <w:t>pregleda</w:t>
+      </w:r>
+      <w:r>
+        <w:rPr>
+          <w:rFonts w:asciiTheme="majorHAnsi" w:hAnsiTheme="majorHAnsi"/>
+          <w:szCs w:val="28"/>
+        </w:rPr>
+        <w:t xml:space="preserve"> sve prihvaćene porudžbine i da menja njihovo stanje. Svako jelo unutar porudžbine može da </w:t>
+      </w:r>
+      <w:r>
+        <w:rPr>
+          <w:rFonts w:asciiTheme="majorHAnsi" w:hAnsiTheme="majorHAnsi"/>
+          <w:szCs w:val="28"/>
+        </w:rPr>
+        <w:t xml:space="preserve"> </w:t>
+      </w:r>
+      <w:r>
+        <w:rPr>
+          <w:rFonts w:asciiTheme="majorHAnsi" w:hAnsiTheme="majorHAnsi"/>
+          <w:szCs w:val="28"/>
+        </w:rPr>
+        <w:t>označi kao napravljeno i kada su sva jela te porudžbine napravljena može i nju da označi kao napravljenu.</w:t>
+      </w:r>
+    </w:p>
+    <w:p>
+      <w:pPr>
+        <w:pStyle w:val="Heading2"/>
+      </w:pPr>
+      <w:bookmarkStart w:id="8" w:name="_Toc35177293"/>
+      <w:r>
+        <w:t>Menadžer</w:t>
+      </w:r>
+      <w:r>
+        <w:t xml:space="preserve"> </w:t>
+      </w:r>
+      <w:r>
+        <w:t>(</w:t>
+      </w:r>
+      <w:r>
+        <w:rPr>
+          <w:rStyle w:val="Special"/>
+        </w:rPr>
         <w:t>M</w:t>
       </w:r>
       <w:r>
-        <w:t>ušterija</w:t>
-      </w:r>
-      <w:r>
+        <w:t>)</w:t>
+      </w:r>
+      <w:bookmarkEnd w:id="8"/>
+    </w:p>
+    <w:p>
+      <w:pPr>
+        <w:rPr>
+          <w:rFonts w:asciiTheme="majorHAnsi" w:hAnsiTheme="majorHAnsi"/>
+          <w:szCs w:val="28"/>
+        </w:rPr>
+      </w:pPr>
+      <w:r>
+        <w:rPr>
+          <w:rFonts w:asciiTheme="majorHAnsi" w:hAnsiTheme="majorHAnsi"/>
+          <w:szCs w:val="28"/>
+        </w:rPr>
+        <w:t>Mena</w:t>
+      </w:r>
+      <w:r>
+        <w:rPr>
+          <w:rFonts w:asciiTheme="majorHAnsi" w:hAnsiTheme="majorHAnsi"/>
+          <w:szCs w:val="28"/>
+        </w:rPr>
+        <w:t>džer</w:t>
+      </w:r>
+      <w:r>
+        <w:rPr>
+          <w:rFonts w:asciiTheme="majorHAnsi" w:hAnsiTheme="majorHAnsi"/>
+          <w:szCs w:val="28"/>
+        </w:rPr>
+        <w:t xml:space="preserve"> je korisnik sistema koji</w:t>
+      </w:r>
+      <w:r>
+        <w:rPr>
+          <w:rFonts w:asciiTheme="majorHAnsi" w:hAnsiTheme="majorHAnsi"/>
+          <w:szCs w:val="28"/>
+        </w:rPr>
         <w:t xml:space="preserve"> </w:t>
       </w:r>
       <w:r>
+        <w:rPr>
+          <w:rFonts w:asciiTheme="majorHAnsi" w:hAnsiTheme="majorHAnsi"/>
+          <w:szCs w:val="28"/>
+        </w:rPr>
+        <w:t xml:space="preserve">ima </w:t>
+      </w:r>
+      <w:r>
+        <w:rPr>
+          <w:rFonts w:asciiTheme="majorHAnsi" w:hAnsiTheme="majorHAnsi"/>
+          <w:szCs w:val="28"/>
+        </w:rPr>
+        <w:t>mogućnost</w:t>
+      </w:r>
+      <w:r>
+        <w:rPr>
+          <w:rFonts w:asciiTheme="majorHAnsi" w:hAnsiTheme="majorHAnsi"/>
+          <w:szCs w:val="28"/>
+        </w:rPr>
+        <w:t xml:space="preserve"> da na sajt dodaje nova jela i uklanja </w:t>
+      </w:r>
+      <w:r>
+        <w:rPr>
+          <w:rFonts w:asciiTheme="majorHAnsi" w:hAnsiTheme="majorHAnsi"/>
+          <w:szCs w:val="28"/>
+        </w:rPr>
+        <w:t xml:space="preserve">jela koja se nisu pokazala kao </w:t>
+      </w:r>
+      <w:r>
+        <w:rPr>
+          <w:rFonts w:asciiTheme="majorHAnsi" w:hAnsiTheme="majorHAnsi"/>
+          <w:szCs w:val="28"/>
+        </w:rPr>
+        <w:t>dobra</w:t>
+      </w:r>
+      <w:r>
+        <w:rPr>
+          <w:rFonts w:asciiTheme="majorHAnsi" w:hAnsiTheme="majorHAnsi"/>
+          <w:szCs w:val="28"/>
+        </w:rPr>
+        <w:t xml:space="preserve">. </w:t>
+      </w:r>
+      <w:r>
+        <w:rPr>
+          <w:rFonts w:asciiTheme="majorHAnsi" w:hAnsiTheme="majorHAnsi"/>
+          <w:szCs w:val="28"/>
+        </w:rPr>
+        <w:t xml:space="preserve">Ima pregled svih primljenih porudžbina i nakon </w:t>
+      </w:r>
+      <w:r>
+        <w:rPr>
+          <w:rFonts w:asciiTheme="majorHAnsi" w:hAnsiTheme="majorHAnsi"/>
+          <w:szCs w:val="28"/>
+        </w:rPr>
+        <w:t>kontaktiranja</w:t>
+      </w:r>
+      <w:r>
+        <w:rPr>
+          <w:rFonts w:asciiTheme="majorHAnsi" w:hAnsiTheme="majorHAnsi"/>
+          <w:szCs w:val="28"/>
+        </w:rPr>
+        <w:t xml:space="preserve"> mušterije m</w:t>
+      </w:r>
+      <w:r>
+        <w:rPr>
+          <w:rFonts w:asciiTheme="majorHAnsi" w:hAnsiTheme="majorHAnsi"/>
+          <w:szCs w:val="28"/>
+        </w:rPr>
+        <w:t>ože da prihvati porudžbinu (tj. da je prebaci u red za pripremu)</w:t>
+      </w:r>
+      <w:r>
+        <w:rPr>
+          <w:rFonts w:asciiTheme="majorHAnsi" w:hAnsiTheme="majorHAnsi"/>
+          <w:szCs w:val="28"/>
+        </w:rPr>
+        <w:t xml:space="preserve"> ili da je odbije</w:t>
+      </w:r>
+      <w:r>
+        <w:rPr>
+          <w:rFonts w:asciiTheme="majorHAnsi" w:hAnsiTheme="majorHAnsi"/>
+          <w:szCs w:val="28"/>
+        </w:rPr>
+        <w:t>.</w:t>
+      </w:r>
+      <w:r>
+        <w:rPr>
+          <w:rFonts w:asciiTheme="majorHAnsi" w:hAnsiTheme="majorHAnsi"/>
+          <w:szCs w:val="28"/>
+        </w:rPr>
+        <w:t xml:space="preserve"> Nakon što klijent preuzme porudžbinu označi je kao preuzetu i time je arhivira.</w:t>
+      </w:r>
+      <w:r>
+        <w:rPr>
+          <w:rFonts w:asciiTheme="majorHAnsi" w:hAnsiTheme="majorHAnsi"/>
+          <w:szCs w:val="28"/>
+        </w:rPr>
+        <w:t xml:space="preserve"> </w:t>
+      </w:r>
+    </w:p>
+    <w:p>
+      <w:pPr>
+        <w:pStyle w:val="Heading2"/>
+      </w:pPr>
+      <w:bookmarkStart w:id="9" w:name="_Toc35177294"/>
+      <w:r>
+        <w:t>Administrator</w:t>
+      </w:r>
+      <w:r>
+        <w:t xml:space="preserve"> </w:t>
+      </w:r>
+      <w:r>
         <w:t>(</w:t>
       </w:r>
       <w:r>
         <w:rPr>
           <w:rStyle w:val="Special"/>
         </w:rPr>
-        <w:t>K</w:t>
+        <w:t>A</w:t>
       </w:r>
       <w:r>
         <w:t>)</w:t>
       </w:r>
-      <w:bookmarkEnd w:id="7"/>
-    </w:p>
-    <w:p>
-      <w:pPr>
-        <w:rPr>
-          <w:rFonts w:asciiTheme="majorHAnsi" w:hAnsiTheme="majorHAnsi"/>
-          <w:szCs w:val="28"/>
-        </w:rPr>
-      </w:pPr>
-      <w:r>
-        <w:rPr>
-          <w:rFonts w:asciiTheme="majorHAnsi" w:hAnsiTheme="majorHAnsi"/>
-          <w:szCs w:val="28"/>
-        </w:rPr>
-        <w:t>Mušterija</w:t>
-      </w:r>
-      <w:r>
-        <w:rPr>
-          <w:rFonts w:asciiTheme="majorHAnsi" w:hAnsiTheme="majorHAnsi"/>
-          <w:szCs w:val="28"/>
-        </w:rPr>
-        <w:t xml:space="preserve"> predstavlja korisnika kome je ovaj sajt </w:t>
-      </w:r>
-      <w:r>
-        <w:rPr>
-          <w:rFonts w:asciiTheme="majorHAnsi" w:hAnsiTheme="majorHAnsi"/>
-          <w:szCs w:val="28"/>
-        </w:rPr>
-        <w:t>pretežno</w:t>
-      </w:r>
-      <w:r>
-        <w:rPr>
-          <w:rFonts w:asciiTheme="majorHAnsi" w:hAnsiTheme="majorHAnsi"/>
-          <w:szCs w:val="28"/>
-        </w:rPr>
-        <w:t xml:space="preserve"> namenjen.</w:t>
-      </w:r>
-      <w:r>
-        <w:rPr>
-          <w:rFonts w:asciiTheme="majorHAnsi" w:hAnsiTheme="majorHAnsi"/>
-          <w:szCs w:val="28"/>
-        </w:rPr>
-        <w:t xml:space="preserve"> </w:t>
-      </w:r>
-      <w:r>
-        <w:rPr>
-          <w:rFonts w:asciiTheme="majorHAnsi" w:hAnsiTheme="majorHAnsi"/>
-          <w:szCs w:val="28"/>
-        </w:rPr>
-        <w:t xml:space="preserve">Ukoliko </w:t>
-      </w:r>
-      <w:r>
-        <w:rPr>
-          <w:rFonts w:asciiTheme="majorHAnsi" w:hAnsiTheme="majorHAnsi"/>
-          <w:szCs w:val="28"/>
-        </w:rPr>
-        <w:t>želi</w:t>
-      </w:r>
-      <w:r>
-        <w:rPr>
-          <w:rFonts w:asciiTheme="majorHAnsi" w:hAnsiTheme="majorHAnsi"/>
-          <w:szCs w:val="28"/>
-        </w:rPr>
-        <w:t xml:space="preserve"> da</w:t>
-      </w:r>
-      <w:r>
-        <w:rPr>
-          <w:rFonts w:asciiTheme="majorHAnsi" w:hAnsiTheme="majorHAnsi"/>
-          <w:szCs w:val="28"/>
-        </w:rPr>
-        <w:t xml:space="preserve"> </w:t>
-      </w:r>
-      <w:r>
-        <w:rPr>
-          <w:rFonts w:asciiTheme="majorHAnsi" w:hAnsiTheme="majorHAnsi"/>
-          <w:szCs w:val="28"/>
-        </w:rPr>
-        <w:t>p</w:t>
-      </w:r>
-      <w:r>
-        <w:rPr>
-          <w:rFonts w:asciiTheme="majorHAnsi" w:hAnsiTheme="majorHAnsi"/>
-          <w:szCs w:val="28"/>
-        </w:rPr>
-        <w:t>ošalje svoju porudžbinu</w:t>
-      </w:r>
-      <w:r>
-        <w:rPr>
-          <w:rFonts w:asciiTheme="majorHAnsi" w:hAnsiTheme="majorHAnsi"/>
-          <w:szCs w:val="28"/>
-        </w:rPr>
-        <w:t>, neophodno je da postoji u evidenciji, odnosno da je prethodno registrovan.</w:t>
-      </w:r>
-    </w:p>
-    <w:p>
-      <w:pPr>
-        <w:rPr>
-          <w:rFonts w:asciiTheme="majorHAnsi" w:hAnsiTheme="majorHAnsi"/>
-          <w:szCs w:val="28"/>
-        </w:rPr>
-      </w:pPr>
-      <w:r>
-        <w:rPr>
-          <w:rFonts w:asciiTheme="majorHAnsi" w:hAnsiTheme="majorHAnsi"/>
-          <w:szCs w:val="28"/>
-        </w:rPr>
-        <w:t>Korisnik</w:t>
-      </w:r>
-      <w:r>
-        <w:rPr>
-          <w:rFonts w:asciiTheme="majorHAnsi" w:hAnsiTheme="majorHAnsi"/>
-          <w:szCs w:val="28"/>
-        </w:rPr>
-        <w:t xml:space="preserve"> ima </w:t>
-      </w:r>
-      <w:r>
-        <w:rPr>
-          <w:rFonts w:asciiTheme="majorHAnsi" w:hAnsiTheme="majorHAnsi"/>
-          <w:szCs w:val="28"/>
-        </w:rPr>
-        <w:t>mogućnost</w:t>
-      </w:r>
-      <w:r>
-        <w:rPr>
-          <w:rFonts w:asciiTheme="majorHAnsi" w:hAnsiTheme="majorHAnsi"/>
-          <w:szCs w:val="28"/>
-        </w:rPr>
-        <w:t xml:space="preserve"> da </w:t>
-      </w:r>
-      <w:r>
-        <w:rPr>
-          <w:rFonts w:asciiTheme="majorHAnsi" w:hAnsiTheme="majorHAnsi"/>
-          <w:szCs w:val="28"/>
-        </w:rPr>
-        <w:t xml:space="preserve">poruči hranu </w:t>
-      </w:r>
-      <w:r>
-        <w:rPr>
-          <w:rFonts w:asciiTheme="majorHAnsi" w:hAnsiTheme="majorHAnsi"/>
-          <w:szCs w:val="28"/>
-        </w:rPr>
-        <w:t>za svoj</w:t>
-      </w:r>
-      <w:r>
-        <w:rPr>
-          <w:rFonts w:asciiTheme="majorHAnsi" w:hAnsiTheme="majorHAnsi"/>
-          <w:szCs w:val="28"/>
-        </w:rPr>
-        <w:t>u</w:t>
-      </w:r>
-      <w:r>
-        <w:rPr>
-          <w:rFonts w:asciiTheme="majorHAnsi" w:hAnsiTheme="majorHAnsi"/>
-          <w:szCs w:val="28"/>
-        </w:rPr>
-        <w:t xml:space="preserve"> proslav</w:t>
-      </w:r>
-      <w:r>
-        <w:rPr>
-          <w:rFonts w:asciiTheme="majorHAnsi" w:hAnsiTheme="majorHAnsi"/>
-          <w:szCs w:val="28"/>
-        </w:rPr>
-        <w:t>u</w:t>
-      </w:r>
-      <w:r>
-        <w:rPr>
-          <w:rFonts w:asciiTheme="majorHAnsi" w:hAnsiTheme="majorHAnsi"/>
-          <w:szCs w:val="28"/>
-        </w:rPr>
-        <w:t xml:space="preserve"> odab</w:t>
-      </w:r>
-      <w:r>
-        <w:rPr>
-          <w:rFonts w:asciiTheme="majorHAnsi" w:hAnsiTheme="majorHAnsi"/>
-          <w:szCs w:val="28"/>
-        </w:rPr>
-        <w:t>irom</w:t>
-      </w:r>
-      <w:r>
-        <w:rPr>
-          <w:rFonts w:asciiTheme="majorHAnsi" w:hAnsiTheme="majorHAnsi"/>
-          <w:szCs w:val="28"/>
-        </w:rPr>
-        <w:t xml:space="preserve"> </w:t>
-      </w:r>
-      <w:r>
-        <w:rPr>
-          <w:rFonts w:asciiTheme="majorHAnsi" w:hAnsiTheme="majorHAnsi"/>
-          <w:szCs w:val="28"/>
-        </w:rPr>
-        <w:t>željen</w:t>
-      </w:r>
-      <w:r>
-        <w:rPr>
-          <w:rFonts w:asciiTheme="majorHAnsi" w:hAnsiTheme="majorHAnsi"/>
-          <w:szCs w:val="28"/>
-        </w:rPr>
-        <w:t>ih</w:t>
-      </w:r>
-      <w:r>
-        <w:rPr>
-          <w:rFonts w:asciiTheme="majorHAnsi" w:hAnsiTheme="majorHAnsi"/>
-          <w:szCs w:val="28"/>
-        </w:rPr>
-        <w:t xml:space="preserve"> specijalitet</w:t>
-      </w:r>
-      <w:r>
-        <w:rPr>
-          <w:rFonts w:asciiTheme="majorHAnsi" w:hAnsiTheme="majorHAnsi"/>
-          <w:szCs w:val="28"/>
-        </w:rPr>
-        <w:t>a</w:t>
-      </w:r>
-      <w:r>
-        <w:rPr>
-          <w:rFonts w:asciiTheme="majorHAnsi" w:hAnsiTheme="majorHAnsi"/>
-          <w:szCs w:val="28"/>
-        </w:rPr>
-        <w:t xml:space="preserve"> iz ponude, doda</w:t>
-      </w:r>
-      <w:r>
-        <w:rPr>
-          <w:rFonts w:asciiTheme="majorHAnsi" w:hAnsiTheme="majorHAnsi"/>
-          <w:szCs w:val="28"/>
-        </w:rPr>
-        <w:t xml:space="preserve">vanjem </w:t>
-      </w:r>
-      <w:r>
-        <w:rPr>
-          <w:rFonts w:asciiTheme="majorHAnsi" w:hAnsiTheme="majorHAnsi"/>
-          <w:szCs w:val="28"/>
-        </w:rPr>
-        <w:t>u 'virtuelnu korpu'.</w:t>
-      </w:r>
-      <w:r>
-        <w:rPr>
-          <w:rFonts w:asciiTheme="majorHAnsi" w:hAnsiTheme="majorHAnsi"/>
-          <w:szCs w:val="28"/>
-        </w:rPr>
-        <w:t xml:space="preserve"> Neophodno je da ostavi odre</w:t>
-      </w:r>
-      <w:r>
-        <w:rPr>
-          <w:rFonts w:asciiTheme="majorHAnsi" w:hAnsiTheme="majorHAnsi"/>
-          <w:szCs w:val="28"/>
-        </w:rPr>
-        <w:t>đ</w:t>
-      </w:r>
-      <w:r>
-        <w:rPr>
-          <w:rFonts w:asciiTheme="majorHAnsi" w:hAnsiTheme="majorHAnsi"/>
-          <w:szCs w:val="28"/>
-        </w:rPr>
-        <w:t xml:space="preserve">ene podatke nakon čega može da pošalje svoju porudžbinu. </w:t>
-      </w:r>
-      <w:r>
-        <w:rPr>
-          <w:rFonts w:asciiTheme="majorHAnsi" w:hAnsiTheme="majorHAnsi"/>
-          <w:szCs w:val="28"/>
-        </w:rPr>
-        <w:t>Može da prati stanje svoje porudžbine u sekciji „Porudžbine“ gde takođe ima uvid u sve svoje prethodne porudžbine.</w:t>
-      </w:r>
-    </w:p>
-    <w:p>
-      <w:pPr>
-        <w:pStyle w:val="Heading2"/>
-      </w:pPr>
-      <w:bookmarkStart w:id="8" w:name="_Toc35177292"/>
-      <w:r>
-        <w:t>Kuvar</w:t>
-      </w:r>
-      <w:r>
-        <w:t xml:space="preserve"> </w:t>
-      </w:r>
-      <w:r>
-        <w:t>(</w:t>
-      </w:r>
-      <w:r>
-        <w:rPr>
-          <w:rStyle w:val="Special"/>
-        </w:rPr>
-        <w:t>V</w:t>
-      </w:r>
-      <w:r>
-        <w:t>)</w:t>
-      </w:r>
-      <w:bookmarkEnd w:id="8"/>
-    </w:p>
-    <w:p>
-      <w:pPr>
-        <w:rPr>
-          <w:rFonts w:asciiTheme="majorHAnsi" w:hAnsiTheme="majorHAnsi"/>
-          <w:szCs w:val="28"/>
-        </w:rPr>
-      </w:pPr>
-      <w:r>
-        <w:rPr>
-          <w:rFonts w:asciiTheme="majorHAnsi" w:hAnsiTheme="majorHAnsi"/>
-          <w:szCs w:val="28"/>
-        </w:rPr>
-        <w:t xml:space="preserve">Kuvar, kao zaposleni, pristupa </w:t>
-      </w:r>
-      <w:r>
-        <w:rPr>
-          <w:rFonts w:asciiTheme="majorHAnsi" w:hAnsiTheme="majorHAnsi"/>
-          <w:szCs w:val="28"/>
-        </w:rPr>
-        <w:t>drugačijoj</w:t>
-      </w:r>
-      <w:r>
-        <w:rPr>
-          <w:rFonts w:asciiTheme="majorHAnsi" w:hAnsiTheme="majorHAnsi"/>
-          <w:szCs w:val="28"/>
-        </w:rPr>
-        <w:t xml:space="preserve"> varijanti sajta. On ima privilegiju da </w:t>
-      </w:r>
-      <w:r>
-        <w:rPr>
-          <w:rFonts w:asciiTheme="majorHAnsi" w:hAnsiTheme="majorHAnsi"/>
-          <w:szCs w:val="28"/>
-        </w:rPr>
-        <w:t>pregleda</w:t>
-      </w:r>
-      <w:r>
-        <w:rPr>
-          <w:rFonts w:asciiTheme="majorHAnsi" w:hAnsiTheme="majorHAnsi"/>
-          <w:szCs w:val="28"/>
-        </w:rPr>
-        <w:t xml:space="preserve"> sve prihvaćene porudžbine i da menja njihovo stanje. Svako jelo unutar porudžbine može da </w:t>
-      </w:r>
-      <w:r>
-        <w:rPr>
-          <w:rFonts w:asciiTheme="majorHAnsi" w:hAnsiTheme="majorHAnsi"/>
-          <w:szCs w:val="28"/>
-        </w:rPr>
-        <w:t xml:space="preserve"> </w:t>
-      </w:r>
-      <w:r>
-        <w:rPr>
-          <w:rFonts w:asciiTheme="majorHAnsi" w:hAnsiTheme="majorHAnsi"/>
-          <w:szCs w:val="28"/>
-        </w:rPr>
-        <w:t>označi kao napravljeno i kada su sva jela te porudžbine napravljena može i nju da označi kao napravljenu.</w:t>
-      </w:r>
-    </w:p>
-    <w:p>
-      <w:pPr>
-        <w:pStyle w:val="Heading2"/>
-      </w:pPr>
-      <w:bookmarkStart w:id="9" w:name="_Toc35177293"/>
-      <w:r>
-        <w:t>Menadžer</w:t>
-      </w:r>
-      <w:r>
-        <w:t xml:space="preserve"> </w:t>
-      </w:r>
-      <w:r>
-        <w:t>(</w:t>
-      </w:r>
-      <w:r>
-        <w:rPr>
-          <w:rStyle w:val="Special"/>
-        </w:rPr>
-        <w:t>M</w:t>
-      </w:r>
-      <w:r>
-        <w:t>)</w:t>
-      </w:r>
       <w:bookmarkEnd w:id="9"/>
-    </w:p>
-    <w:p>
-      <w:pPr>
-        <w:rPr>
-          <w:rFonts w:asciiTheme="majorHAnsi" w:hAnsiTheme="majorHAnsi"/>
-          <w:szCs w:val="28"/>
-        </w:rPr>
-      </w:pPr>
-      <w:r>
-        <w:rPr>
-          <w:rFonts w:asciiTheme="majorHAnsi" w:hAnsiTheme="majorHAnsi"/>
-          <w:szCs w:val="28"/>
-        </w:rPr>
-        <w:t>Mena</w:t>
-      </w:r>
-      <w:r>
-        <w:rPr>
-          <w:rFonts w:asciiTheme="majorHAnsi" w:hAnsiTheme="majorHAnsi"/>
-          <w:szCs w:val="28"/>
-        </w:rPr>
-        <w:t>džer</w:t>
-      </w:r>
-      <w:r>
-        <w:rPr>
-          <w:rFonts w:asciiTheme="majorHAnsi" w:hAnsiTheme="majorHAnsi"/>
-          <w:szCs w:val="28"/>
-        </w:rPr>
-        <w:t xml:space="preserve"> je korisnik sistema koji</w:t>
-      </w:r>
-      <w:r>
-        <w:rPr>
-          <w:rFonts w:asciiTheme="majorHAnsi" w:hAnsiTheme="majorHAnsi"/>
-          <w:szCs w:val="28"/>
-        </w:rPr>
-        <w:t xml:space="preserve"> </w:t>
-      </w:r>
-      <w:r>
-        <w:rPr>
-          <w:rFonts w:asciiTheme="majorHAnsi" w:hAnsiTheme="majorHAnsi"/>
-          <w:szCs w:val="28"/>
-        </w:rPr>
-        <w:t xml:space="preserve">ima </w:t>
-      </w:r>
-      <w:r>
-        <w:rPr>
-          <w:rFonts w:asciiTheme="majorHAnsi" w:hAnsiTheme="majorHAnsi"/>
-          <w:szCs w:val="28"/>
-        </w:rPr>
-        <w:t>mogućnost</w:t>
-      </w:r>
-      <w:r>
-        <w:rPr>
-          <w:rFonts w:asciiTheme="majorHAnsi" w:hAnsiTheme="majorHAnsi"/>
-          <w:szCs w:val="28"/>
-        </w:rPr>
-        <w:t xml:space="preserve"> da na sajt dodaje nova jela i uklanja </w:t>
-      </w:r>
-      <w:r>
-        <w:rPr>
-          <w:rFonts w:asciiTheme="majorHAnsi" w:hAnsiTheme="majorHAnsi"/>
-          <w:szCs w:val="28"/>
-        </w:rPr>
-        <w:t xml:space="preserve">jela koja se nisu pokazala kao </w:t>
-      </w:r>
-      <w:r>
-        <w:rPr>
-          <w:rFonts w:asciiTheme="majorHAnsi" w:hAnsiTheme="majorHAnsi"/>
-          <w:szCs w:val="28"/>
-        </w:rPr>
-        <w:t>dobra</w:t>
-      </w:r>
-      <w:r>
-        <w:rPr>
-          <w:rFonts w:asciiTheme="majorHAnsi" w:hAnsiTheme="majorHAnsi"/>
-          <w:szCs w:val="28"/>
-        </w:rPr>
-        <w:t xml:space="preserve">. </w:t>
-      </w:r>
-      <w:r>
-        <w:rPr>
-          <w:rFonts w:asciiTheme="majorHAnsi" w:hAnsiTheme="majorHAnsi"/>
-          <w:szCs w:val="28"/>
-        </w:rPr>
-        <w:t xml:space="preserve">Ima pregled svih primljenih porudžbina i nakon </w:t>
-      </w:r>
-      <w:r>
-        <w:rPr>
-          <w:rFonts w:asciiTheme="majorHAnsi" w:hAnsiTheme="majorHAnsi"/>
-          <w:szCs w:val="28"/>
-        </w:rPr>
-        <w:t>kontaktiranja</w:t>
-      </w:r>
-      <w:r>
-        <w:rPr>
-          <w:rFonts w:asciiTheme="majorHAnsi" w:hAnsiTheme="majorHAnsi"/>
-          <w:szCs w:val="28"/>
-        </w:rPr>
-        <w:t xml:space="preserve"> mušterije m</w:t>
-      </w:r>
-      <w:r>
-        <w:rPr>
-          <w:rFonts w:asciiTheme="majorHAnsi" w:hAnsiTheme="majorHAnsi"/>
-          <w:szCs w:val="28"/>
-        </w:rPr>
-        <w:t>ože da prihvati porudžbinu (tj. da je prebaci u red za pripremu)</w:t>
-      </w:r>
-      <w:r>
-        <w:rPr>
-          <w:rFonts w:asciiTheme="majorHAnsi" w:hAnsiTheme="majorHAnsi"/>
-          <w:szCs w:val="28"/>
-        </w:rPr>
-        <w:t xml:space="preserve"> ili da je odbije</w:t>
-      </w:r>
-      <w:r>
-        <w:rPr>
-          <w:rFonts w:asciiTheme="majorHAnsi" w:hAnsiTheme="majorHAnsi"/>
-          <w:szCs w:val="28"/>
-        </w:rPr>
-        <w:t>.</w:t>
-      </w:r>
-      <w:r>
-        <w:rPr>
-          <w:rFonts w:asciiTheme="majorHAnsi" w:hAnsiTheme="majorHAnsi"/>
-          <w:szCs w:val="28"/>
-        </w:rPr>
-        <w:t xml:space="preserve"> Nakon što klijent preuzme porudžbinu označi je kao preuzetu i time je arhivira.</w:t>
-      </w:r>
-      <w:r>
-        <w:rPr>
-          <w:rFonts w:asciiTheme="majorHAnsi" w:hAnsiTheme="majorHAnsi"/>
-          <w:szCs w:val="28"/>
-        </w:rPr>
-        <w:t xml:space="preserve"> </w:t>
-      </w:r>
-    </w:p>
-    <w:p>
-      <w:pPr>
-        <w:pStyle w:val="Heading2"/>
-      </w:pPr>
-      <w:bookmarkStart w:id="10" w:name="_Toc35177294"/>
-      <w:r>
-        <w:t>Administrator</w:t>
-      </w:r>
-      <w:r>
-        <w:t xml:space="preserve"> </w:t>
-      </w:r>
-      <w:r>
-        <w:t>(</w:t>
-      </w:r>
-      <w:r>
-        <w:rPr>
-          <w:rStyle w:val="Special"/>
-        </w:rPr>
-        <w:t>A</w:t>
-      </w:r>
-      <w:r>
-        <w:t>)</w:t>
-      </w:r>
-      <w:bookmarkEnd w:id="10"/>
     </w:p>
     <w:p>
       <w:r>
@@ -3620,7 +3595,7 @@
       <w:pPr>
         <w:pStyle w:val="Heading1"/>
       </w:pPr>
-      <w:bookmarkStart w:id="11" w:name="_Toc35177295"/>
+      <w:bookmarkStart w:id="10" w:name="_Toc35177295"/>
       <w:r>
         <w:lastRenderedPageBreak/>
         <w:t>Funkcionalnosti</w:t>
@@ -3628,6 +3603,101 @@
       <w:r>
         <w:t xml:space="preserve"> sistema</w:t>
       </w:r>
+      <w:bookmarkEnd w:id="10"/>
+    </w:p>
+    <w:p>
+      <w:pPr>
+        <w:rPr>
+          <w:rFonts w:asciiTheme="majorHAnsi" w:hAnsiTheme="majorHAnsi"/>
+          <w:szCs w:val="28"/>
+        </w:rPr>
+      </w:pPr>
+      <w:r>
+        <w:rPr>
+          <w:rFonts w:asciiTheme="majorHAnsi" w:hAnsiTheme="majorHAnsi"/>
+          <w:szCs w:val="28"/>
+        </w:rPr>
+        <w:t xml:space="preserve">U nastavku dokumenta </w:t>
+      </w:r>
+      <w:r>
+        <w:rPr>
+          <w:rFonts w:asciiTheme="majorHAnsi" w:hAnsiTheme="majorHAnsi"/>
+          <w:szCs w:val="28"/>
+        </w:rPr>
+        <w:t xml:space="preserve">se </w:t>
+      </w:r>
+      <w:r>
+        <w:rPr>
+          <w:rFonts w:asciiTheme="majorHAnsi" w:hAnsiTheme="majorHAnsi"/>
+          <w:szCs w:val="28"/>
+        </w:rPr>
+        <w:t>nalaz</w:t>
+      </w:r>
+      <w:r>
+        <w:rPr>
+          <w:rFonts w:asciiTheme="majorHAnsi" w:hAnsiTheme="majorHAnsi"/>
+          <w:szCs w:val="28"/>
+        </w:rPr>
+        <w:t xml:space="preserve">i opis funkcionalnosti sistema </w:t>
+      </w:r>
+      <w:r>
+        <w:rPr>
+          <w:rFonts w:asciiTheme="majorHAnsi" w:hAnsiTheme="majorHAnsi"/>
+          <w:szCs w:val="28"/>
+        </w:rPr>
+        <w:t xml:space="preserve">za </w:t>
+      </w:r>
+      <w:r>
+        <w:rPr>
+          <w:rFonts w:asciiTheme="majorHAnsi" w:hAnsiTheme="majorHAnsi"/>
+          <w:szCs w:val="28"/>
+        </w:rPr>
+        <w:t>različite</w:t>
+      </w:r>
+      <w:r>
+        <w:rPr>
+          <w:rFonts w:asciiTheme="majorHAnsi" w:hAnsiTheme="majorHAnsi"/>
+          <w:szCs w:val="28"/>
+        </w:rPr>
+        <w:t xml:space="preserve"> korisnike</w:t>
+      </w:r>
+      <w:r>
+        <w:rPr>
+          <w:rFonts w:asciiTheme="majorHAnsi" w:hAnsiTheme="majorHAnsi"/>
+          <w:szCs w:val="28"/>
+        </w:rPr>
+        <w:t>.</w:t>
+      </w:r>
+    </w:p>
+    <w:p>
+      <w:pPr>
+        <w:pStyle w:val="Heading2"/>
+      </w:pPr>
+      <w:bookmarkStart w:id="11" w:name="_Toc35177296"/>
+      <w:r>
+        <w:t>Login</w:t>
+      </w:r>
+      <w:r>
+        <w:t>/logout</w:t>
+      </w:r>
+      <w:r>
+        <w:t xml:space="preserve"> (</w:t>
+      </w:r>
+      <w:r>
+        <w:rPr>
+          <w:rStyle w:val="Special"/>
+        </w:rPr>
+        <w:t>K</w:t>
+      </w:r>
+      <w:r>
+        <w:rPr>
+          <w:rStyle w:val="Special"/>
+        </w:rPr>
+        <w:t>, V, M, A</w:t>
+      </w:r>
+      <w:r>
+        <w:t>)</w:t>
+      </w:r>
       <w:bookmarkEnd w:id="11"/>
     </w:p>
     <w:p>
@@ -3642,49 +3712,77 @@
           <w:rFonts w:asciiTheme="majorHAnsi" w:hAnsiTheme="majorHAnsi"/>
           <w:szCs w:val="28"/>
         </w:rPr>
-        <w:t xml:space="preserve">U nastavku dokumenta </w:t>
-      </w:r>
-      <w:r>
-        <w:rPr>
-          <w:rFonts w:asciiTheme="majorHAnsi" w:hAnsiTheme="majorHAnsi"/>
-          <w:szCs w:val="28"/>
-        </w:rPr>
-        <w:t xml:space="preserve">se </w:t>
-      </w:r>
-      <w:r>
-        <w:rPr>
-          <w:rFonts w:asciiTheme="majorHAnsi" w:hAnsiTheme="majorHAnsi"/>
-          <w:szCs w:val="28"/>
-        </w:rPr>
-        <w:t>nalaz</w:t>
-      </w:r>
-      <w:r>
-        <w:rPr>
-          <w:rFonts w:asciiTheme="majorHAnsi" w:hAnsiTheme="majorHAnsi"/>
-          <w:szCs w:val="28"/>
-        </w:rPr>
-        <w:t xml:space="preserve">i opis funkcionalnosti sistema </w:t>
-      </w:r>
-      <w:r>
-        <w:rPr>
-          <w:rFonts w:asciiTheme="majorHAnsi" w:hAnsiTheme="majorHAnsi"/>
-          <w:szCs w:val="28"/>
-        </w:rPr>
-        <w:t xml:space="preserve">za </w:t>
-      </w:r>
-      <w:r>
-        <w:rPr>
-          <w:rFonts w:asciiTheme="majorHAnsi" w:hAnsiTheme="majorHAnsi"/>
-          <w:szCs w:val="28"/>
-        </w:rPr>
-        <w:t>različite</w:t>
-      </w:r>
-      <w:r>
-        <w:rPr>
-          <w:rFonts w:asciiTheme="majorHAnsi" w:hAnsiTheme="majorHAnsi"/>
-          <w:szCs w:val="28"/>
-        </w:rPr>
-        <w:t xml:space="preserve"> korisnike</w:t>
+        <w:t xml:space="preserve">Funkcionalnost </w:t>
+      </w:r>
+      <w:r>
+        <w:rPr>
+          <w:rFonts w:asciiTheme="majorHAnsi" w:hAnsiTheme="majorHAnsi"/>
+          <w:szCs w:val="28"/>
+        </w:rPr>
+        <w:t>omogućava</w:t>
+      </w:r>
+      <w:r>
+        <w:rPr>
+          <w:rFonts w:asciiTheme="majorHAnsi" w:hAnsiTheme="majorHAnsi"/>
+          <w:szCs w:val="28"/>
+        </w:rPr>
+        <w:t xml:space="preserve"> </w:t>
+      </w:r>
+      <w:r>
+        <w:rPr>
+          <w:rFonts w:asciiTheme="majorHAnsi" w:hAnsiTheme="majorHAnsi"/>
+          <w:szCs w:val="28"/>
+        </w:rPr>
+        <w:t>korisnicima</w:t>
+      </w:r>
+      <w:r>
+        <w:rPr>
+          <w:rFonts w:asciiTheme="majorHAnsi" w:hAnsiTheme="majorHAnsi"/>
+          <w:szCs w:val="28"/>
+        </w:rPr>
+        <w:t xml:space="preserve"> sistema</w:t>
+      </w:r>
+      <w:r>
+        <w:rPr>
+          <w:rFonts w:asciiTheme="majorHAnsi" w:hAnsiTheme="majorHAnsi"/>
+          <w:szCs w:val="28"/>
+        </w:rPr>
+        <w:t xml:space="preserve"> </w:t>
+      </w:r>
+      <w:r>
+        <w:rPr>
+          <w:rFonts w:asciiTheme="majorHAnsi" w:hAnsiTheme="majorHAnsi"/>
+          <w:szCs w:val="28"/>
+        </w:rPr>
+        <w:t xml:space="preserve">da se </w:t>
+      </w:r>
+      <w:r>
+        <w:rPr>
+          <w:rFonts w:asciiTheme="majorHAnsi" w:hAnsiTheme="majorHAnsi"/>
+          <w:szCs w:val="28"/>
+        </w:rPr>
+        <w:t>autorizuju</w:t>
+      </w:r>
+      <w:r>
+        <w:rPr>
+          <w:rFonts w:asciiTheme="majorHAnsi" w:hAnsiTheme="majorHAnsi"/>
+          <w:szCs w:val="28"/>
+        </w:rPr>
+        <w:t xml:space="preserve"> kako bi mogli da koriste svoje pune privilegije</w:t>
+      </w:r>
+      <w:r>
+        <w:rPr>
+          <w:rFonts w:asciiTheme="majorHAnsi" w:hAnsiTheme="majorHAnsi"/>
+          <w:szCs w:val="28"/>
+        </w:rPr>
+        <w:t>, kao i da se izloguju iz sistema</w:t>
+      </w:r>
+      <w:r>
+        <w:rPr>
+          <w:rFonts w:asciiTheme="majorHAnsi" w:hAnsiTheme="majorHAnsi"/>
+          <w:szCs w:val="28"/>
+        </w:rPr>
+        <w:t xml:space="preserve"> kada završe sa radom</w:t>
       </w:r>
       <w:r>
         <w:rPr>
@@ -3698,18 +3796,10 @@
       <w:pPr>
         <w:pStyle w:val="Heading2"/>
       </w:pPr>
-      <w:bookmarkStart w:id="12" w:name="_Toc35177296"/>
-      <w:r>
-        <w:t>Login</w:t>
-      </w:r>
-      <w:r>
-        <w:t>/</w:t>
-      </w:r>
-      <w:proofErr w:type="spellStart"/>
-      <w:r>
-        <w:t>logout</w:t>
-      </w:r>
-      <w:proofErr w:type="spellEnd"/>
+      <w:bookmarkStart w:id="12" w:name="_Toc35177297"/>
+      <w:r>
+        <w:t>Registracija</w:t>
+      </w:r>
       <w:r>
         <w:t xml:space="preserve"> (</w:t>
       </w:r>
@@ -3720,15 +3810,172 @@
         <w:t>K</w:t>
       </w:r>
       <w:r>
+        <w:t>)</w:t>
+      </w:r>
+      <w:bookmarkEnd w:id="12"/>
+    </w:p>
+    <w:p>
+      <w:pPr>
+        <w:rPr>
+          <w:rFonts w:asciiTheme="majorHAnsi" w:hAnsiTheme="majorHAnsi"/>
+          <w:szCs w:val="28"/>
+        </w:rPr>
+      </w:pPr>
+      <w:r>
+        <w:rPr>
+          <w:rFonts w:asciiTheme="majorHAnsi" w:hAnsiTheme="majorHAnsi"/>
+          <w:szCs w:val="28"/>
+        </w:rPr>
+        <w:t xml:space="preserve">Funkcionalnost </w:t>
+      </w:r>
+      <w:r>
+        <w:rPr>
+          <w:rFonts w:asciiTheme="majorHAnsi" w:hAnsiTheme="majorHAnsi"/>
+          <w:szCs w:val="28"/>
+        </w:rPr>
+        <w:t>omogućava</w:t>
+      </w:r>
+      <w:r>
+        <w:rPr>
+          <w:rFonts w:asciiTheme="majorHAnsi" w:hAnsiTheme="majorHAnsi"/>
+          <w:szCs w:val="28"/>
+        </w:rPr>
+        <w:t xml:space="preserve"> novim korisnicima da se prijave na sistem i na taj </w:t>
+      </w:r>
+      <w:r>
+        <w:rPr>
+          <w:rFonts w:asciiTheme="majorHAnsi" w:hAnsiTheme="majorHAnsi"/>
+          <w:szCs w:val="28"/>
+        </w:rPr>
+        <w:t>način</w:t>
+      </w:r>
+      <w:r>
+        <w:rPr>
+          <w:rFonts w:asciiTheme="majorHAnsi" w:hAnsiTheme="majorHAnsi"/>
+          <w:szCs w:val="28"/>
+        </w:rPr>
+        <w:t xml:space="preserve"> steknu pravo da koriste usluge</w:t>
+      </w:r>
+      <w:r>
+        <w:rPr>
+          <w:rFonts w:asciiTheme="majorHAnsi" w:hAnsiTheme="majorHAnsi"/>
+          <w:szCs w:val="28"/>
+        </w:rPr>
+        <w:t xml:space="preserve"> sistema</w:t>
+      </w:r>
+      <w:r>
+        <w:rPr>
+          <w:rFonts w:asciiTheme="majorHAnsi" w:hAnsiTheme="majorHAnsi"/>
+          <w:szCs w:val="28"/>
+        </w:rPr>
+        <w:t>.</w:t>
+      </w:r>
+    </w:p>
+    <w:p>
+      <w:pPr>
+        <w:pStyle w:val="Heading2"/>
+      </w:pPr>
+      <w:bookmarkStart w:id="13" w:name="_Toc35177298"/>
+      <w:r>
+        <w:t>Pregled</w:t>
+      </w:r>
+      <w:r>
+        <w:t xml:space="preserve"> jela</w:t>
+      </w:r>
+      <w:r>
+        <w:t xml:space="preserve"> (</w:t>
+      </w:r>
+      <w:r>
         <w:rPr>
           <w:rStyle w:val="Special"/>
         </w:rPr>
-        <w:t>, V, M, A</w:t>
+        <w:t>K</w:t>
       </w:r>
       <w:r>
         <w:t>)</w:t>
       </w:r>
-      <w:bookmarkEnd w:id="12"/>
+      <w:bookmarkEnd w:id="13"/>
+    </w:p>
+    <w:p>
+      <w:r>
+        <w:t>Funkcionalnost omogućava pregled jela</w:t>
+      </w:r>
+      <w:r>
+        <w:t xml:space="preserve"> </w:t>
+      </w:r>
+      <w:r>
+        <w:t xml:space="preserve">u ponudi </w:t>
+      </w:r>
+      <w:r>
+        <w:t>prema navedenim kriterijumima.</w:t>
+      </w:r>
+      <w:r>
+        <w:t xml:space="preserve"> Pregled omogućava da se vidi izgled </w:t>
+      </w:r>
+      <w:r>
+        <w:t xml:space="preserve">i </w:t>
+      </w:r>
+      <w:r>
+        <w:t xml:space="preserve">kratki sastav </w:t>
+      </w:r>
+      <w:r>
+        <w:t>je</w:t>
+      </w:r>
+      <w:r>
+        <w:t>la, kao i njegova cena</w:t>
+      </w:r>
+      <w:r>
+        <w:t xml:space="preserve">. Moguće je </w:t>
+      </w:r>
+      <w:r>
+        <w:t>i dodati određeno jelo u favorite, kao i filtrirati prikazana jela po određenim kriterijumima.</w:t>
+      </w:r>
+      <w:r>
+        <w:t xml:space="preserve"> </w:t>
+      </w:r>
+    </w:p>
+    <w:p>
+      <w:pPr>
+        <w:pStyle w:val="Heading2"/>
+      </w:pPr>
+      <w:bookmarkStart w:id="14" w:name="_Toc35177299"/>
+      <w:r>
+        <w:t>Dodavanje</w:t>
+      </w:r>
+      <w:r>
+        <w:t>/uklanjanje</w:t>
+      </w:r>
+      <w:r>
+        <w:t xml:space="preserve"> </w:t>
+      </w:r>
+      <w:r>
+        <w:t xml:space="preserve">jela </w:t>
+      </w:r>
+      <w:r>
+        <w:t>iz</w:t>
+      </w:r>
+      <w:r>
+        <w:t xml:space="preserve"> porudžbin</w:t>
+      </w:r>
+      <w:r>
+        <w:t>e</w:t>
+      </w:r>
+      <w:r>
+        <w:t xml:space="preserve"> </w:t>
+      </w:r>
+      <w:r>
+        <w:t>(</w:t>
+      </w:r>
+      <w:r>
+        <w:rPr>
+          <w:rStyle w:val="Special"/>
+        </w:rPr>
+        <w:t>K</w:t>
+      </w:r>
+      <w:r>
+        <w:t>)</w:t>
+      </w:r>
+      <w:bookmarkEnd w:id="14"/>
     </w:p>
     <w:p>
       <w:pPr>
@@ -3756,21 +4003,379 @@
           <w:rFonts w:asciiTheme="majorHAnsi" w:hAnsiTheme="majorHAnsi"/>
           <w:szCs w:val="28"/>
         </w:rPr>
+        <w:t xml:space="preserve"> odabir </w:t>
+      </w:r>
+      <w:r>
+        <w:rPr>
+          <w:rFonts w:asciiTheme="majorHAnsi" w:hAnsiTheme="majorHAnsi"/>
+          <w:szCs w:val="28"/>
+        </w:rPr>
+        <w:t>pojedinačne</w:t>
+      </w:r>
+      <w:r>
+        <w:rPr>
+          <w:rFonts w:asciiTheme="majorHAnsi" w:hAnsiTheme="majorHAnsi"/>
+          <w:szCs w:val="28"/>
+        </w:rPr>
+        <w:t xml:space="preserve"> stavke i njeno dodavanje u </w:t>
+      </w:r>
+      <w:r>
+        <w:rPr>
+          <w:rFonts w:asciiTheme="majorHAnsi" w:hAnsiTheme="majorHAnsi"/>
+          <w:szCs w:val="28"/>
+        </w:rPr>
+        <w:t>porudžbinu</w:t>
+      </w:r>
+      <w:r>
+        <w:rPr>
+          <w:rFonts w:asciiTheme="majorHAnsi" w:hAnsiTheme="majorHAnsi"/>
+          <w:szCs w:val="28"/>
+        </w:rPr>
+        <w:t xml:space="preserve"> u određenoj količini</w:t>
+      </w:r>
+      <w:r>
+        <w:rPr>
+          <w:rFonts w:asciiTheme="majorHAnsi" w:hAnsiTheme="majorHAnsi"/>
+          <w:szCs w:val="28"/>
+        </w:rPr>
+        <w:t xml:space="preserve">, kao i </w:t>
+      </w:r>
+      <w:r>
+        <w:rPr>
+          <w:rFonts w:asciiTheme="majorHAnsi" w:hAnsiTheme="majorHAnsi"/>
+          <w:szCs w:val="28"/>
+        </w:rPr>
+        <w:t>uklanjanje stavk</w:t>
+      </w:r>
+      <w:r>
+        <w:rPr>
+          <w:rFonts w:asciiTheme="majorHAnsi" w:hAnsiTheme="majorHAnsi"/>
+          <w:szCs w:val="28"/>
+        </w:rPr>
+        <w:t>i</w:t>
+      </w:r>
+      <w:r>
+        <w:rPr>
+          <w:rFonts w:asciiTheme="majorHAnsi" w:hAnsiTheme="majorHAnsi"/>
+          <w:szCs w:val="28"/>
+        </w:rPr>
+        <w:t xml:space="preserve"> iz porudžbine</w:t>
+      </w:r>
+      <w:r>
+        <w:rPr>
+          <w:rFonts w:asciiTheme="majorHAnsi" w:hAnsiTheme="majorHAnsi"/>
+          <w:szCs w:val="28"/>
+        </w:rPr>
+        <w:t>.</w:t>
+      </w:r>
+    </w:p>
+    <w:p>
+      <w:pPr>
+        <w:pStyle w:val="Heading2"/>
+      </w:pPr>
+      <w:bookmarkStart w:id="15" w:name="_Toc35177300"/>
+      <w:r>
+        <w:t xml:space="preserve">Izračunavanje </w:t>
+      </w:r>
+      <w:r>
+        <w:t>cene</w:t>
+      </w:r>
+      <w:r>
+        <w:t xml:space="preserve"> porudžbine</w:t>
+      </w:r>
+      <w:r>
+        <w:t xml:space="preserve"> (</w:t>
+      </w:r>
+      <w:r>
+        <w:rPr>
+          <w:rStyle w:val="Special"/>
+        </w:rPr>
+        <w:t>K</w:t>
+      </w:r>
+      <w:r>
+        <w:t>)</w:t>
+      </w:r>
+      <w:bookmarkEnd w:id="15"/>
+    </w:p>
+    <w:p>
+      <w:bookmarkStart w:id="16" w:name="_Toc35177301"/>
+      <w:r>
+        <w:t>Mušterija ima uvid u trenutnu cenu porudžbine koja može imati uračunat popust. Popust se ostvaruje na svaku treću porudžbinu i iznosi 10% od ukupne cene trenutne porudžbine. Informacija o popustu je vidljiva samo ako je mušterija ostvarla popust i ako korpa nije prazna. Ukoliko je mušterija prijavljena popust se ažurira svakom promenom sadržaja korpe, a ako nije prijavljena popust će se obračunati nakon što se prijavi. Stavka „Popust“ se nalazi ispod ukupne cene korpe“ i njegova vrednost je negativna i iznosi vrednost_korpe*0,1. Stavka „Popust“ sama nestaje kada se sve ostale stavke uklone.</w:t>
+      </w:r>
+    </w:p>
+    <w:p>
+      <w:pPr>
+        <w:pStyle w:val="Heading2"/>
+      </w:pPr>
+      <w:r>
+        <w:t xml:space="preserve">Potvrda </w:t>
+      </w:r>
+      <w:r>
+        <w:t>porudžbine</w:t>
+      </w:r>
+      <w:r>
+        <w:t xml:space="preserve"> (</w:t>
+      </w:r>
+      <w:r>
+        <w:rPr>
+          <w:rStyle w:val="Special"/>
+        </w:rPr>
+        <w:t>K</w:t>
+      </w:r>
+      <w:r>
+        <w:rPr>
+          <w:rStyle w:val="Special"/>
+        </w:rPr>
+        <w:t>, M</w:t>
+      </w:r>
+      <w:r>
+        <w:t>)</w:t>
+      </w:r>
+      <w:bookmarkEnd w:id="16"/>
+    </w:p>
+    <w:p>
+      <w:pPr>
+        <w:rPr>
+          <w:rFonts w:asciiTheme="majorHAnsi" w:hAnsiTheme="majorHAnsi"/>
+          <w:szCs w:val="28"/>
+        </w:rPr>
+      </w:pPr>
+      <w:r>
+        <w:rPr>
+          <w:rFonts w:asciiTheme="majorHAnsi" w:hAnsiTheme="majorHAnsi"/>
+          <w:szCs w:val="28"/>
+        </w:rPr>
+        <w:t xml:space="preserve">Ovu funkcionalnost imaju dva tipa korisnika, mušterija i menadžer. U zavisnosti od tipa korisnika koji je koristi </w:t>
+      </w:r>
+      <w:r>
+        <w:rPr>
+          <w:rFonts w:asciiTheme="majorHAnsi" w:hAnsiTheme="majorHAnsi"/>
+          <w:szCs w:val="28"/>
+        </w:rPr>
+        <w:t>p</w:t>
+      </w:r>
+      <w:r>
+        <w:rPr>
+          <w:rFonts w:asciiTheme="majorHAnsi" w:hAnsiTheme="majorHAnsi"/>
+          <w:szCs w:val="28"/>
+        </w:rPr>
+        <w:t>ostoje dva različita izgleda i funkcije.</w:t>
+      </w:r>
+    </w:p>
+    <w:p>
+      <w:r>
+        <w:t>Mušterija nakon što izabere sve što želi da poruči može da potvrdi svoju porudžbinu tako što će popuniti obavezn</w:t>
+      </w:r>
+      <w:r>
+        <w:t>o</w:t>
+      </w:r>
+      <w:r>
+        <w:t xml:space="preserve"> polj</w:t>
+      </w:r>
+      <w:r>
+        <w:t>e</w:t>
+      </w:r>
+      <w:r>
+        <w:t xml:space="preserve"> ’broj osoba’ i izabrati ’tip proslave’ i datum i vreme </w:t>
+      </w:r>
+      <w:r>
+        <w:t>proslave</w:t>
+      </w:r>
+      <w:r>
+        <w:t xml:space="preserve">. Može popuniti i opciono polje ’naziv proslave’ koje samo mušterija može da vidi u opisu porudžbine, u spisku svojih porudžbina. Nakon što pošalje svoju porudžbinu ona će se pojaviti u odeljku „Porudžbine“ gde će mušterija moći da prati njeno stanje. </w:t>
+      </w:r>
+      <w:r>
+        <w:t>Mušteriju</w:t>
+      </w:r>
+      <w:r>
+        <w:t xml:space="preserve"> će kontaktirati menadžer u roku jednog radnog dana radi potvrde porudžbine. </w:t>
+      </w:r>
+    </w:p>
+    <w:p>
+      <w:r>
+        <w:lastRenderedPageBreak/>
+        <w:t>Ukoliko mušterija nije popunila sva polja, a pokušala je da pošalje porudžbinu</w:t>
+      </w:r>
+      <w:r>
+        <w:t>, polja će se</w:t>
+      </w:r>
+      <w:r>
+        <w:t xml:space="preserve"> označi</w:t>
+      </w:r>
+      <w:r>
+        <w:t>ti</w:t>
+      </w:r>
+      <w:r>
+        <w:t xml:space="preserve"> crvenom bojom. Ukoliko klijent nije prijavljen, otvoriće mu deo za prijavu. Mušterija može odustati od svoje porudžbine u bilo kom trenutku pritiskom na dugme „Odustani“ i tada će svi podaci biti obrisani i korpa će se isprazniti.</w:t>
+      </w:r>
+    </w:p>
+    <w:p>
+      <w:bookmarkStart w:id="17" w:name="_Toc35177302"/>
+      <w:bookmarkStart w:id="18" w:name="_Hlk34508386"/>
+      <w:r>
+        <w:t>Menadžer vidi koja porudžbina nije potvrđena ili odbijena (ima status ’čeka na potvrdu’) i kontaktira mušteriju radi potvrde detalja porudžbine i prihvatanja ili odbijanja iste. Nakon kontaktiranja mušterije menadžer može da promeni status porudžbine na ’prihvaćena’ ili ’odbijena’. Nakon što mušterija pokupi gotovu poruudžbinu menadžer menja njen status na ’preuzeto’.</w:t>
+      </w:r>
+    </w:p>
+    <w:p>
+      <w:r>
+        <w:t>Ukoliko je porudžbina prihvaćena ona se pojavljuje u sekciji „Porudžbine“ kuvara koji dalje može da upravlja njima. Promena statusa porudžbine je vidljiva u sekciji „Porudžbine“ mušterije koja ju je poručila.</w:t>
+      </w:r>
+      <w:bookmarkEnd w:id="18"/>
+    </w:p>
+    <w:p>
+      <w:pPr>
+        <w:pStyle w:val="Heading2"/>
+      </w:pPr>
+      <w:r>
+        <w:t xml:space="preserve">Pregled </w:t>
+      </w:r>
+      <w:r>
+        <w:t>porudžbina</w:t>
+      </w:r>
+      <w:r>
+        <w:t xml:space="preserve"> (</w:t>
+      </w:r>
+      <w:r>
+        <w:rPr>
+          <w:rStyle w:val="Special"/>
+        </w:rPr>
+        <w:t>K, V</w:t>
+      </w:r>
+      <w:r>
+        <w:rPr>
+          <w:rStyle w:val="Special"/>
+        </w:rPr>
+        <w:t>, M</w:t>
+      </w:r>
+      <w:r>
+        <w:t>)</w:t>
+      </w:r>
+      <w:bookmarkEnd w:id="17"/>
+    </w:p>
+    <w:p>
+      <w:pPr>
+        <w:rPr>
+          <w:rFonts w:asciiTheme="majorHAnsi" w:hAnsiTheme="majorHAnsi"/>
+          <w:szCs w:val="28"/>
+        </w:rPr>
+      </w:pPr>
+      <w:r>
+        <w:rPr>
+          <w:rFonts w:asciiTheme="majorHAnsi" w:hAnsiTheme="majorHAnsi"/>
+          <w:szCs w:val="28"/>
+        </w:rPr>
+        <w:t>Funkcionalnost omogućava kuvaru/menadžeru pregled svih porudžbina prema nekom kriterijumu, kao i pregled pojedinačnih stavki porudžbine.</w:t>
+      </w:r>
+    </w:p>
+    <w:p>
+      <w:r>
+        <w:t xml:space="preserve">Kuvar u sekciji „Porudžbina“ vidi sve prihvaćene porudžbine koje još nisu napravljene. Može da ih sortira po datumu i po količini. Takođe za svaku porudžbinu može da vidi status svakog naručenog jela. </w:t>
+      </w:r>
+    </w:p>
+    <w:p>
+      <w:r>
+        <w:t>Menadžer u sekciji „Porudžbine“ vidi sve porudžbine koje je kompanija dobila. Može da sortira porudžbine po statusu, po datumu i po ceni. Takođe može i da ih filtrira po statusu.  Tipovi statusa su ’neodređeno’ (ako još nije ni prihvaćena ni odbijena), ’prihvaćena’, ’odbijena’, ’napravljena’ i ’pokupljena’. Kada mušterija pokupi svoju porudžbinu menadžer tu porudžbinu može označiti sa ’pokupljena’.</w:t>
+      </w:r>
+    </w:p>
+    <w:p>
+      <w:pPr>
+        <w:pStyle w:val="Heading2"/>
+      </w:pPr>
+      <w:bookmarkStart w:id="19" w:name="_Toc35177303"/>
+      <w:r>
+        <w:t>Po</w:t>
+      </w:r>
+      <w:r>
+        <w:t>stavljanje stanja proizvodnje porudžbine</w:t>
+      </w:r>
+      <w:r>
+        <w:t xml:space="preserve"> (</w:t>
+      </w:r>
+      <w:r>
+        <w:rPr>
+          <w:rStyle w:val="Special"/>
+        </w:rPr>
+        <w:t>V</w:t>
+      </w:r>
+      <w:r>
+        <w:t>)</w:t>
+      </w:r>
+      <w:bookmarkEnd w:id="19"/>
+    </w:p>
+    <w:p>
+      <w:bookmarkStart w:id="20" w:name="_Toc35177304"/>
+      <w:bookmarkStart w:id="21" w:name="_Hlk34509969"/>
+      <w:r>
+        <w:t>Kuvar može da označi kada je neko jelo napravljeno unutar porudžbine pritiskom na checkbox pored naziva tog jela. Kada su sva jela označena kao napravljena kuvar može celu porudžbinu označiti kao spremnu za isporuku.</w:t>
+      </w:r>
+    </w:p>
+    <w:p>
+      <w:r>
+        <w:t>Kada se porudžbina označi kao gotova menja se i njen status kod mušterije koja ju je poručila i kod menadžera, i ona se uklanja iz spiska porudžbina kuvara.</w:t>
+      </w:r>
+      <w:bookmarkEnd w:id="21"/>
+    </w:p>
+    <w:p>
+      <w:pPr>
+        <w:pStyle w:val="Heading2"/>
+      </w:pPr>
+      <w:r>
+        <w:t>Dodavanje</w:t>
+      </w:r>
+      <w:r>
+        <w:t xml:space="preserve">/uklanjanje </w:t>
+      </w:r>
+      <w:r>
+        <w:t xml:space="preserve">jela </w:t>
+      </w:r>
+      <w:r>
+        <w:t>sa</w:t>
+      </w:r>
+      <w:bookmarkStart w:id="22" w:name="_GoBack"/>
+      <w:bookmarkEnd w:id="22"/>
+      <w:r>
         <w:t xml:space="preserve"> </w:t>
       </w:r>
       <w:r>
-        <w:rPr>
-          <w:rFonts w:asciiTheme="majorHAnsi" w:hAnsiTheme="majorHAnsi"/>
-          <w:szCs w:val="28"/>
-        </w:rPr>
-        <w:t>korisnicima</w:t>
-      </w:r>
-      <w:r>
-        <w:rPr>
-          <w:rFonts w:asciiTheme="majorHAnsi" w:hAnsiTheme="majorHAnsi"/>
-          <w:szCs w:val="28"/>
-        </w:rPr>
-        <w:t xml:space="preserve"> sistema</w:t>
+        <w:t>meni</w:t>
+      </w:r>
+      <w:r>
+        <w:t>ja</w:t>
+      </w:r>
+      <w:r>
+        <w:t xml:space="preserve"> (</w:t>
+      </w:r>
+      <w:r>
+        <w:rPr>
+          <w:rStyle w:val="Special"/>
+        </w:rPr>
+        <w:t>M</w:t>
+      </w:r>
+      <w:r>
+        <w:t>)</w:t>
+      </w:r>
+      <w:bookmarkEnd w:id="20"/>
+    </w:p>
+    <w:p>
+      <w:pPr>
+        <w:rPr>
+          <w:rFonts w:asciiTheme="majorHAnsi" w:hAnsiTheme="majorHAnsi"/>
+          <w:szCs w:val="28"/>
+        </w:rPr>
+      </w:pPr>
+      <w:r>
+        <w:rPr>
+          <w:rFonts w:asciiTheme="majorHAnsi" w:hAnsiTheme="majorHAnsi"/>
+          <w:szCs w:val="28"/>
+        </w:rPr>
+        <w:t xml:space="preserve">Funkcionalnost </w:t>
+      </w:r>
+      <w:r>
+        <w:rPr>
+          <w:rFonts w:asciiTheme="majorHAnsi" w:hAnsiTheme="majorHAnsi"/>
+          <w:szCs w:val="28"/>
+        </w:rPr>
+        <w:t>omogućava</w:t>
       </w:r>
       <w:r>
         <w:rPr>
@@ -3784,51 +4389,21 @@
           <w:rFonts w:asciiTheme="majorHAnsi" w:hAnsiTheme="majorHAnsi"/>
           <w:szCs w:val="28"/>
         </w:rPr>
-        <w:t xml:space="preserve">da se </w:t>
-      </w:r>
-      <w:r>
-        <w:rPr>
-          <w:rFonts w:asciiTheme="majorHAnsi" w:hAnsiTheme="majorHAnsi"/>
-          <w:szCs w:val="28"/>
-        </w:rPr>
-        <w:t>autorizuju</w:t>
-      </w:r>
-      <w:r>
-        <w:rPr>
-          <w:rFonts w:asciiTheme="majorHAnsi" w:hAnsiTheme="majorHAnsi"/>
-          <w:szCs w:val="28"/>
-        </w:rPr>
-        <w:t xml:space="preserve"> kako bi mogli da koriste svoje pune privilegije</w:t>
-      </w:r>
-      <w:r>
-        <w:rPr>
-          <w:rFonts w:asciiTheme="majorHAnsi" w:hAnsiTheme="majorHAnsi"/>
-          <w:szCs w:val="28"/>
-        </w:rPr>
-        <w:t xml:space="preserve">, kao i da se </w:t>
-      </w:r>
-      <w:proofErr w:type="spellStart"/>
-      <w:r>
-        <w:rPr>
-          <w:rFonts w:asciiTheme="majorHAnsi" w:hAnsiTheme="majorHAnsi"/>
-          <w:szCs w:val="28"/>
-        </w:rPr>
-        <w:t>izloguju</w:t>
-      </w:r>
-      <w:proofErr w:type="spellEnd"/>
-      <w:r>
-        <w:rPr>
-          <w:rFonts w:asciiTheme="majorHAnsi" w:hAnsiTheme="majorHAnsi"/>
-          <w:szCs w:val="28"/>
-        </w:rPr>
-        <w:t xml:space="preserve"> iz sistema</w:t>
-      </w:r>
-      <w:r>
-        <w:rPr>
-          <w:rFonts w:asciiTheme="majorHAnsi" w:hAnsiTheme="majorHAnsi"/>
-          <w:szCs w:val="28"/>
-        </w:rPr>
-        <w:t xml:space="preserve"> kada završe sa radom</w:t>
+        <w:t>menadžeru</w:t>
+      </w:r>
+      <w:r>
+        <w:rPr>
+          <w:rFonts w:asciiTheme="majorHAnsi" w:hAnsiTheme="majorHAnsi"/>
+          <w:szCs w:val="28"/>
+        </w:rPr>
+        <w:t xml:space="preserve"> da dodaje nova jela na meni</w:t>
+      </w:r>
+      <w:r>
+        <w:rPr>
+          <w:rFonts w:asciiTheme="majorHAnsi" w:hAnsiTheme="majorHAnsi"/>
+          <w:szCs w:val="28"/>
+        </w:rPr>
+        <w:t xml:space="preserve"> i da ih uklanja ukoliko ustanovi da nisu dobra</w:t>
       </w:r>
       <w:r>
         <w:rPr>
@@ -3842,701 +4417,55 @@
       <w:pPr>
         <w:pStyle w:val="Heading2"/>
       </w:pPr>
-      <w:bookmarkStart w:id="13" w:name="_Toc35177297"/>
-      <w:r>
-        <w:t>Registracija</w:t>
-      </w:r>
-      <w:r>
-        <w:t xml:space="preserve"> (</w:t>
+      <w:bookmarkStart w:id="23" w:name="_Toc35177305"/>
+      <w:r>
+        <w:t>Pregled naloga (</w:t>
       </w:r>
       <w:r>
         <w:rPr>
           <w:rStyle w:val="Special"/>
         </w:rPr>
-        <w:t>K</w:t>
+        <w:t>A</w:t>
       </w:r>
       <w:r>
         <w:t>)</w:t>
       </w:r>
-      <w:bookmarkEnd w:id="13"/>
-    </w:p>
-    <w:p>
-      <w:pPr>
-        <w:rPr>
-          <w:rFonts w:asciiTheme="majorHAnsi" w:hAnsiTheme="majorHAnsi"/>
-          <w:szCs w:val="28"/>
-        </w:rPr>
-      </w:pPr>
-      <w:r>
-        <w:rPr>
-          <w:rFonts w:asciiTheme="majorHAnsi" w:hAnsiTheme="majorHAnsi"/>
-          <w:szCs w:val="28"/>
-        </w:rPr>
-        <w:t xml:space="preserve">Funkcionalnost </w:t>
-      </w:r>
-      <w:r>
-        <w:rPr>
-          <w:rFonts w:asciiTheme="majorHAnsi" w:hAnsiTheme="majorHAnsi"/>
-          <w:szCs w:val="28"/>
-        </w:rPr>
-        <w:t>omogućava</w:t>
-      </w:r>
-      <w:r>
-        <w:rPr>
-          <w:rFonts w:asciiTheme="majorHAnsi" w:hAnsiTheme="majorHAnsi"/>
-          <w:szCs w:val="28"/>
-        </w:rPr>
-        <w:t xml:space="preserve"> novim korisnicima da se prijave na sistem i na taj </w:t>
-      </w:r>
-      <w:r>
-        <w:rPr>
-          <w:rFonts w:asciiTheme="majorHAnsi" w:hAnsiTheme="majorHAnsi"/>
-          <w:szCs w:val="28"/>
-        </w:rPr>
-        <w:t>način</w:t>
-      </w:r>
-      <w:r>
-        <w:rPr>
-          <w:rFonts w:asciiTheme="majorHAnsi" w:hAnsiTheme="majorHAnsi"/>
-          <w:szCs w:val="28"/>
-        </w:rPr>
-        <w:t xml:space="preserve"> steknu pravo da koriste usluge</w:t>
-      </w:r>
-      <w:r>
-        <w:rPr>
-          <w:rFonts w:asciiTheme="majorHAnsi" w:hAnsiTheme="majorHAnsi"/>
-          <w:szCs w:val="28"/>
-        </w:rPr>
-        <w:t xml:space="preserve"> sistema</w:t>
-      </w:r>
-      <w:r>
-        <w:rPr>
-          <w:rFonts w:asciiTheme="majorHAnsi" w:hAnsiTheme="majorHAnsi"/>
-          <w:szCs w:val="28"/>
-        </w:rPr>
-        <w:t>.</w:t>
+      <w:bookmarkEnd w:id="23"/>
+    </w:p>
+    <w:p>
+      <w:pPr>
+        <w:rPr>
+          <w:rFonts w:asciiTheme="majorHAnsi" w:hAnsiTheme="majorHAnsi"/>
+          <w:szCs w:val="28"/>
+        </w:rPr>
+      </w:pPr>
+      <w:r>
+        <w:rPr>
+          <w:rFonts w:asciiTheme="majorHAnsi" w:hAnsiTheme="majorHAnsi"/>
+          <w:szCs w:val="28"/>
+        </w:rPr>
+        <w:t xml:space="preserve">Funkcionalnost omogućava </w:t>
+      </w:r>
+      <w:r>
+        <w:rPr>
+          <w:rFonts w:asciiTheme="majorHAnsi" w:hAnsiTheme="majorHAnsi"/>
+          <w:szCs w:val="28"/>
+        </w:rPr>
+        <w:t xml:space="preserve">administratoru da </w:t>
+      </w:r>
+      <w:r>
+        <w:rPr>
+          <w:rFonts w:asciiTheme="majorHAnsi" w:hAnsiTheme="majorHAnsi"/>
+          <w:szCs w:val="28"/>
+        </w:rPr>
+        <w:t>vidi koji sve nalozi postoje u sistemu.</w:t>
       </w:r>
     </w:p>
     <w:p>
       <w:pPr>
         <w:pStyle w:val="Heading2"/>
       </w:pPr>
-      <w:bookmarkStart w:id="14" w:name="_Toc35177298"/>
-      <w:r>
-        <w:t>Pregled</w:t>
-      </w:r>
-      <w:r>
-        <w:t xml:space="preserve"> jela</w:t>
-      </w:r>
-      <w:r>
-        <w:t xml:space="preserve"> (</w:t>
-      </w:r>
-      <w:r>
-        <w:rPr>
-          <w:rStyle w:val="Special"/>
-        </w:rPr>
-        <w:t>K</w:t>
-      </w:r>
-      <w:r>
-        <w:t>)</w:t>
-      </w:r>
-      <w:bookmarkEnd w:id="14"/>
-    </w:p>
-    <w:p>
-      <w:r>
-        <w:t>Funkcionalnost omogućava pregled jela</w:t>
-      </w:r>
-      <w:r>
-        <w:t xml:space="preserve"> </w:t>
-      </w:r>
-      <w:r>
-        <w:t xml:space="preserve">u ponudi </w:t>
-      </w:r>
-      <w:r>
-        <w:t>prema navedenim kriterijumima.</w:t>
-      </w:r>
-      <w:r>
-        <w:t xml:space="preserve"> Pregled omogućava da se vidi izgled </w:t>
-      </w:r>
-      <w:r>
-        <w:t xml:space="preserve">i </w:t>
-      </w:r>
-      <w:r>
-        <w:t xml:space="preserve">kratki sastav </w:t>
-      </w:r>
-      <w:r>
-        <w:t>je</w:t>
-      </w:r>
-      <w:r>
-        <w:t>la, kao i njegova cena</w:t>
-      </w:r>
-      <w:r>
-        <w:t xml:space="preserve">. Moguće je </w:t>
-      </w:r>
-      <w:r>
-        <w:t>i dodati određeno jelo u favorite, kao i filtrirati prikazana jela po određenim kriterijumima.</w:t>
-      </w:r>
-      <w:r>
-        <w:t xml:space="preserve"> </w:t>
-      </w:r>
-    </w:p>
-    <w:p>
-      <w:pPr>
-        <w:pStyle w:val="Heading2"/>
-      </w:pPr>
-      <w:bookmarkStart w:id="15" w:name="_Toc35177299"/>
-      <w:r>
-        <w:t>Dodavanje</w:t>
-      </w:r>
-      <w:r>
-        <w:t>/uklanjanje</w:t>
-      </w:r>
-      <w:r>
-        <w:t xml:space="preserve"> </w:t>
-      </w:r>
-      <w:r>
-        <w:t xml:space="preserve">jela </w:t>
-      </w:r>
-      <w:r>
-        <w:t>iz</w:t>
-      </w:r>
-      <w:r>
-        <w:t xml:space="preserve"> porudžbin</w:t>
-      </w:r>
-      <w:r>
-        <w:t>e</w:t>
-      </w:r>
-      <w:r>
-        <w:t xml:space="preserve"> </w:t>
-      </w:r>
-      <w:r>
-        <w:t>(</w:t>
-      </w:r>
-      <w:r>
-        <w:rPr>
-          <w:rStyle w:val="Special"/>
-        </w:rPr>
-        <w:t>K</w:t>
-      </w:r>
-      <w:r>
-        <w:t>)</w:t>
-      </w:r>
-      <w:bookmarkEnd w:id="15"/>
-    </w:p>
-    <w:p>
-      <w:pPr>
-        <w:rPr>
-          <w:rFonts w:asciiTheme="majorHAnsi" w:hAnsiTheme="majorHAnsi"/>
-          <w:szCs w:val="28"/>
-        </w:rPr>
-      </w:pPr>
-      <w:r>
-        <w:rPr>
-          <w:rFonts w:asciiTheme="majorHAnsi" w:hAnsiTheme="majorHAnsi"/>
-          <w:szCs w:val="28"/>
-        </w:rPr>
-        <w:t xml:space="preserve">Funkcionalnost </w:t>
-      </w:r>
-      <w:r>
-        <w:rPr>
-          <w:rFonts w:asciiTheme="majorHAnsi" w:hAnsiTheme="majorHAnsi"/>
-          <w:szCs w:val="28"/>
-        </w:rPr>
-        <w:t>omogućava</w:t>
-      </w:r>
-      <w:r>
-        <w:rPr>
-          <w:rFonts w:asciiTheme="majorHAnsi" w:hAnsiTheme="majorHAnsi"/>
-          <w:szCs w:val="28"/>
-        </w:rPr>
-        <w:t xml:space="preserve"> odabir </w:t>
-      </w:r>
-      <w:r>
-        <w:rPr>
-          <w:rFonts w:asciiTheme="majorHAnsi" w:hAnsiTheme="majorHAnsi"/>
-          <w:szCs w:val="28"/>
-        </w:rPr>
-        <w:t>pojedinačne</w:t>
-      </w:r>
-      <w:r>
-        <w:rPr>
-          <w:rFonts w:asciiTheme="majorHAnsi" w:hAnsiTheme="majorHAnsi"/>
-          <w:szCs w:val="28"/>
-        </w:rPr>
-        <w:t xml:space="preserve"> stavke i njeno dodavanje u </w:t>
-      </w:r>
-      <w:r>
-        <w:rPr>
-          <w:rFonts w:asciiTheme="majorHAnsi" w:hAnsiTheme="majorHAnsi"/>
-          <w:szCs w:val="28"/>
-        </w:rPr>
-        <w:t>porudžbinu</w:t>
-      </w:r>
-      <w:r>
-        <w:rPr>
-          <w:rFonts w:asciiTheme="majorHAnsi" w:hAnsiTheme="majorHAnsi"/>
-          <w:szCs w:val="28"/>
-        </w:rPr>
-        <w:t xml:space="preserve"> u određenoj količini</w:t>
-      </w:r>
-      <w:r>
-        <w:rPr>
-          <w:rFonts w:asciiTheme="majorHAnsi" w:hAnsiTheme="majorHAnsi"/>
-          <w:szCs w:val="28"/>
-        </w:rPr>
-        <w:t xml:space="preserve">, kao i </w:t>
-      </w:r>
-      <w:r>
-        <w:rPr>
-          <w:rFonts w:asciiTheme="majorHAnsi" w:hAnsiTheme="majorHAnsi"/>
-          <w:szCs w:val="28"/>
-        </w:rPr>
-        <w:t>uklanjanje stavk</w:t>
-      </w:r>
-      <w:r>
-        <w:rPr>
-          <w:rFonts w:asciiTheme="majorHAnsi" w:hAnsiTheme="majorHAnsi"/>
-          <w:szCs w:val="28"/>
-        </w:rPr>
-        <w:t>i</w:t>
-      </w:r>
-      <w:r>
-        <w:rPr>
-          <w:rFonts w:asciiTheme="majorHAnsi" w:hAnsiTheme="majorHAnsi"/>
-          <w:szCs w:val="28"/>
-        </w:rPr>
-        <w:t xml:space="preserve"> iz porudžbine</w:t>
-      </w:r>
-      <w:r>
-        <w:rPr>
-          <w:rFonts w:asciiTheme="majorHAnsi" w:hAnsiTheme="majorHAnsi"/>
-          <w:szCs w:val="28"/>
-        </w:rPr>
-        <w:t>.</w:t>
-      </w:r>
-    </w:p>
-    <w:p>
-      <w:pPr>
-        <w:pStyle w:val="Heading2"/>
-      </w:pPr>
-      <w:bookmarkStart w:id="16" w:name="_Toc35177300"/>
-      <w:r>
-        <w:t xml:space="preserve">Izračunavanje </w:t>
-      </w:r>
-      <w:r>
-        <w:t>cene</w:t>
-      </w:r>
-      <w:r>
-        <w:t xml:space="preserve"> porudžbine</w:t>
-      </w:r>
-      <w:r>
-        <w:t xml:space="preserve"> (</w:t>
-      </w:r>
-      <w:r>
-        <w:rPr>
-          <w:rStyle w:val="Special"/>
-        </w:rPr>
-        <w:t>K</w:t>
-      </w:r>
-      <w:r>
-        <w:t>)</w:t>
-      </w:r>
-      <w:bookmarkEnd w:id="16"/>
-    </w:p>
-    <w:p>
-      <w:pPr>
-        <w:rPr>
-          <w:rFonts w:asciiTheme="majorHAnsi" w:hAnsiTheme="majorHAnsi"/>
-          <w:szCs w:val="28"/>
-        </w:rPr>
-      </w:pPr>
-      <w:r>
-        <w:rPr>
-          <w:rFonts w:asciiTheme="majorHAnsi" w:hAnsiTheme="majorHAnsi"/>
-          <w:szCs w:val="28"/>
-        </w:rPr>
-        <w:t xml:space="preserve">Funkcionalnost </w:t>
-      </w:r>
-      <w:r>
-        <w:rPr>
-          <w:rFonts w:asciiTheme="majorHAnsi" w:hAnsiTheme="majorHAnsi"/>
-          <w:szCs w:val="28"/>
-        </w:rPr>
-        <w:t>omogućava</w:t>
-      </w:r>
-      <w:r>
-        <w:rPr>
-          <w:rFonts w:asciiTheme="majorHAnsi" w:hAnsiTheme="majorHAnsi"/>
-          <w:szCs w:val="28"/>
-        </w:rPr>
-        <w:t xml:space="preserve"> </w:t>
-      </w:r>
-      <w:r>
-        <w:rPr>
-          <w:rFonts w:asciiTheme="majorHAnsi" w:hAnsiTheme="majorHAnsi"/>
-          <w:szCs w:val="28"/>
-        </w:rPr>
-        <w:t>m</w:t>
-      </w:r>
-      <w:r>
-        <w:t>ušteriji da ima uvid u trenutnu cenu porudžbine koja može imati uračunat popust. Popust se ostvaruje ukoliko je od poslednje korisnikove porudžbine prošlo manje od 30 dana i on iznosi 5% od ukupne cene trenutne porudžbine. Popust se ažurira svakom promenom sadržaja korpe. Korisnik će videti informacije o popustu samo ako je ispunio uslov i ako korpa nije prazna. Stavka „Popust“, za razliku od ostalih stavki, se ne može ukloniti iz korp</w:t>
-      </w:r>
-      <w:r>
-        <w:t>e</w:t>
-      </w:r>
-      <w:r>
-        <w:t>, ona sama nestaje kada se sve ostale stavke uklone.</w:t>
-      </w:r>
-    </w:p>
-    <w:p>
-      <w:pPr>
-        <w:pStyle w:val="Heading2"/>
-      </w:pPr>
-      <w:bookmarkStart w:id="17" w:name="_Toc35177301"/>
-      <w:r>
-        <w:t xml:space="preserve">Potvrda </w:t>
-      </w:r>
-      <w:r>
-        <w:t>porudžbine</w:t>
-      </w:r>
-      <w:r>
-        <w:t xml:space="preserve"> (</w:t>
-      </w:r>
-      <w:r>
-        <w:rPr>
-          <w:rStyle w:val="Special"/>
-        </w:rPr>
-        <w:t>K</w:t>
-      </w:r>
-      <w:r>
-        <w:rPr>
-          <w:rStyle w:val="Special"/>
-        </w:rPr>
-        <w:t>, M</w:t>
-      </w:r>
-      <w:r>
-        <w:t>)</w:t>
-      </w:r>
-      <w:bookmarkEnd w:id="17"/>
-    </w:p>
-    <w:p>
-      <w:pPr>
-        <w:rPr>
-          <w:rFonts w:asciiTheme="majorHAnsi" w:hAnsiTheme="majorHAnsi"/>
-          <w:szCs w:val="28"/>
-        </w:rPr>
-      </w:pPr>
-      <w:r>
-        <w:rPr>
-          <w:rFonts w:asciiTheme="majorHAnsi" w:hAnsiTheme="majorHAnsi"/>
-          <w:szCs w:val="28"/>
-        </w:rPr>
-        <w:t xml:space="preserve">Ovu funkcionalnost imaju dva tipa korisnika, mušterija i menadžer. U zavisnosti od tipa korisnika koji je koristi </w:t>
-      </w:r>
-      <w:r>
-        <w:rPr>
-          <w:rFonts w:asciiTheme="majorHAnsi" w:hAnsiTheme="majorHAnsi"/>
-          <w:szCs w:val="28"/>
-        </w:rPr>
-        <w:t>p</w:t>
-      </w:r>
-      <w:r>
-        <w:rPr>
-          <w:rFonts w:asciiTheme="majorHAnsi" w:hAnsiTheme="majorHAnsi"/>
-          <w:szCs w:val="28"/>
-        </w:rPr>
-        <w:t>ostoje dva različita izgleda i funkcije.</w:t>
-      </w:r>
-    </w:p>
-    <w:p>
-      <w:r>
-        <w:t>Mušterija nakon što izabere sve što želi da poruči može da potvrdi svoju porudžbinu tako što će popuniti obavezn</w:t>
-      </w:r>
-      <w:r>
-        <w:t>o</w:t>
-      </w:r>
-      <w:r>
-        <w:t xml:space="preserve"> polj</w:t>
-      </w:r>
-      <w:r>
-        <w:t>e</w:t>
-      </w:r>
-      <w:r>
-        <w:t xml:space="preserve"> ’broj osoba’ i izabrati ’tip proslave’ i datum i vreme preuzimanja porudžbine. Može popuniti i opciono polje ’naziv proslave’ koje samo mušterija može da vidi u opisu porudžbine, u spisku svojih porudžbina. Nakon što pošalje svoju porudžbinu ona će se pojaviti u odeljku „Porudžbine“ gde će mušterija moći da prati njeno stanje. Kupca će kontaktirati menadžer u roku jednog radnog dana radi potvrde porudžbine. </w:t>
-      </w:r>
-    </w:p>
-    <w:p>
-      <w:r>
-        <w:lastRenderedPageBreak/>
-        <w:t>Ukoliko mušterija nije popunila sva polja, a pokušala je da pošalje porudžbinu označiće ih crvenom bojom. Ukoliko klijent nije prijavljen, otvoriće mu deo za prijavu. Mušterija može odustati od svoje porudžbine u bilo kom trenutku pritiskom na dugme „Odustani“ i tada će svi podaci biti obrisani i korpa će se isprazniti.</w:t>
-      </w:r>
-    </w:p>
-    <w:p>
-      <w:r>
-        <w:t xml:space="preserve">Menadžer vidi koja porudžbina nije potvrđena ili odbijena (ima status ’neodređeno’) i kontaktira mušteriju radi potvrde detalja porudžbine i prihvatanja ili odbijanja iste. Nakon kontaktiranja mušterije menadžer može da promeni status porudžbine na ’prihvaćena’ ili ’odbijena’. </w:t>
-      </w:r>
-    </w:p>
-    <w:p>
-      <w:r>
-        <w:t>Ukoliko je porudžbina prihvaćena ona se pojavljuje u sekciji „Porudžbine“ kuvara koji dalje može da upravlja njima. Promena statusa porudžbine je vidljiva u sekciji „Porudžbine“ mušterije koja ju je poručila.</w:t>
-      </w:r>
-    </w:p>
-    <w:p>
-      <w:pPr>
-        <w:pStyle w:val="Heading2"/>
-      </w:pPr>
-      <w:bookmarkStart w:id="18" w:name="_Toc35177302"/>
-      <w:r>
-        <w:t xml:space="preserve">Pregled </w:t>
-      </w:r>
-      <w:r>
-        <w:t>porudžbina</w:t>
-      </w:r>
-      <w:r>
-        <w:t xml:space="preserve"> (</w:t>
-      </w:r>
-      <w:r>
-        <w:rPr>
-          <w:rStyle w:val="Special"/>
-        </w:rPr>
-        <w:t>K, V</w:t>
-      </w:r>
-      <w:r>
-        <w:rPr>
-          <w:rStyle w:val="Special"/>
-        </w:rPr>
-        <w:t>, M</w:t>
-      </w:r>
-      <w:r>
-        <w:t>)</w:t>
-      </w:r>
-      <w:bookmarkEnd w:id="18"/>
-    </w:p>
-    <w:p>
-      <w:pPr>
-        <w:rPr>
-          <w:rFonts w:asciiTheme="majorHAnsi" w:hAnsiTheme="majorHAnsi"/>
-          <w:szCs w:val="28"/>
-        </w:rPr>
-      </w:pPr>
-      <w:r>
-        <w:rPr>
-          <w:rFonts w:asciiTheme="majorHAnsi" w:hAnsiTheme="majorHAnsi"/>
-          <w:szCs w:val="28"/>
-        </w:rPr>
-        <w:t>Funkcionalnost omogućava kuvaru/menadžeru pregled svih porudžbina prema nekom kriterijumu, kao i pregled pojedinačnih stavki porudžbine.</w:t>
-      </w:r>
-    </w:p>
-    <w:p>
-      <w:r>
-        <w:t xml:space="preserve">Kuvar u sekciji „Porudžbina“ vidi sve prihvaćene porudžbine koje još nisu napravljene. Može da ih sortira po datumu i po količini. Takođe za svaku porudžbinu može da vidi status svakog naručenog jela. </w:t>
-      </w:r>
-    </w:p>
-    <w:p>
-      <w:r>
-        <w:t>Menadžer u sekciji „Porudžbine“ vidi sve porudžbine koje je kompanija dobila. Može da sortira porudžbine po statusu, po datumu i po ceni. Takođe može i da ih filtrira po statusu.  Tipovi statusa su ’neodređeno’ (ako još nije ni prihvaćena ni odbijena), ’prihvaćena’, ’odbijena’, ’napravljena’ i ’pokupljena’. Kada mušterija pokupi svoju porudžbinu menadžer tu porudžbinu može označiti sa ’pokupljena’.</w:t>
-      </w:r>
-    </w:p>
-    <w:p>
-      <w:pPr>
-        <w:pStyle w:val="Heading2"/>
-      </w:pPr>
-      <w:bookmarkStart w:id="19" w:name="_Toc35177303"/>
-      <w:r>
-        <w:t>Po</w:t>
-      </w:r>
-      <w:r>
-        <w:t>stavljanje stanja proizvodnje porudžbine</w:t>
-      </w:r>
-      <w:r>
-        <w:t xml:space="preserve"> (</w:t>
-      </w:r>
-      <w:r>
-        <w:rPr>
-          <w:rStyle w:val="Special"/>
-        </w:rPr>
-        <w:t>V</w:t>
-      </w:r>
-      <w:r>
-        <w:t>)</w:t>
-      </w:r>
-      <w:bookmarkEnd w:id="19"/>
-    </w:p>
-    <w:p>
-      <w:bookmarkStart w:id="20" w:name="_Hlk34509969"/>
-      <w:r>
-        <w:t xml:space="preserve">Kuvar može da označi kada je neko jelo napravljeno unutar porudžbine pritiskom na </w:t>
-      </w:r>
-      <w:proofErr w:type="spellStart"/>
-      <w:r>
-        <w:t>checkbox</w:t>
-      </w:r>
-      <w:proofErr w:type="spellEnd"/>
-      <w:r>
-        <w:t xml:space="preserve"> pored naziva tog jela. Ukoliko je bar jedno jelo iz te porudžbine označeno kao napravljeno status porudžbine će biti ’</w:t>
-      </w:r>
-      <w:proofErr w:type="spellStart"/>
-      <w:r>
-        <w:t>u_toku</w:t>
-      </w:r>
-      <w:proofErr w:type="spellEnd"/>
-      <w:r>
-        <w:t>’. Kada su sva jela označena kao napravljena kuvar može celu porudžbinu označiti kao gotovu.</w:t>
-      </w:r>
-    </w:p>
-    <w:p>
-      <w:r>
-        <w:t>Kada se porudžbina označi kao gotova menja se i njen status kod mušterije koja ju je poručila i kod menadžera, i ona se uklanja iz spiska porudžbina kuvara.</w:t>
-      </w:r>
-    </w:p>
-    <w:p>
-      <w:pPr>
-        <w:pStyle w:val="Heading2"/>
-      </w:pPr>
-      <w:bookmarkStart w:id="21" w:name="_Toc35177304"/>
-      <w:bookmarkEnd w:id="20"/>
-      <w:r>
-        <w:t>Dodavanje</w:t>
-      </w:r>
-      <w:r>
-        <w:t xml:space="preserve">/uklanjanje </w:t>
-      </w:r>
-      <w:r>
-        <w:t xml:space="preserve">jela </w:t>
-      </w:r>
-      <w:r>
-        <w:t xml:space="preserve">sa </w:t>
-      </w:r>
-      <w:r>
-        <w:t>meni</w:t>
-      </w:r>
-      <w:r>
-        <w:t>ja</w:t>
-      </w:r>
-      <w:r>
-        <w:t xml:space="preserve"> (</w:t>
-      </w:r>
-      <w:r>
-        <w:rPr>
-          <w:rStyle w:val="Special"/>
-        </w:rPr>
-        <w:t>M</w:t>
-      </w:r>
-      <w:r>
-        <w:t>)</w:t>
-      </w:r>
-      <w:bookmarkEnd w:id="21"/>
-    </w:p>
-    <w:p>
-      <w:pPr>
-        <w:rPr>
-          <w:rFonts w:asciiTheme="majorHAnsi" w:hAnsiTheme="majorHAnsi"/>
-          <w:szCs w:val="28"/>
-        </w:rPr>
-      </w:pPr>
-      <w:r>
-        <w:rPr>
-          <w:rFonts w:asciiTheme="majorHAnsi" w:hAnsiTheme="majorHAnsi"/>
-          <w:szCs w:val="28"/>
-        </w:rPr>
-        <w:t xml:space="preserve">Funkcionalnost </w:t>
-      </w:r>
-      <w:r>
-        <w:rPr>
-          <w:rFonts w:asciiTheme="majorHAnsi" w:hAnsiTheme="majorHAnsi"/>
-          <w:szCs w:val="28"/>
-        </w:rPr>
-        <w:t>omogućava</w:t>
-      </w:r>
-      <w:r>
-        <w:rPr>
-          <w:rFonts w:asciiTheme="majorHAnsi" w:hAnsiTheme="majorHAnsi"/>
-          <w:szCs w:val="28"/>
-        </w:rPr>
-        <w:t xml:space="preserve"> </w:t>
-      </w:r>
-      <w:r>
-        <w:rPr>
-          <w:rFonts w:asciiTheme="majorHAnsi" w:hAnsiTheme="majorHAnsi"/>
-          <w:szCs w:val="28"/>
-        </w:rPr>
-        <w:t>menadžeru</w:t>
-      </w:r>
-      <w:r>
-        <w:rPr>
-          <w:rFonts w:asciiTheme="majorHAnsi" w:hAnsiTheme="majorHAnsi"/>
-          <w:szCs w:val="28"/>
-        </w:rPr>
-        <w:t xml:space="preserve"> da dodaje nova jela na meni</w:t>
-      </w:r>
-      <w:r>
-        <w:rPr>
-          <w:rFonts w:asciiTheme="majorHAnsi" w:hAnsiTheme="majorHAnsi"/>
-          <w:szCs w:val="28"/>
-        </w:rPr>
-        <w:t xml:space="preserve"> i da ih uklanja ukoliko ustanovi da nisu dobra</w:t>
-      </w:r>
-      <w:r>
-        <w:rPr>
-          <w:rFonts w:asciiTheme="majorHAnsi" w:hAnsiTheme="majorHAnsi"/>
-          <w:szCs w:val="28"/>
-        </w:rPr>
-        <w:t>.</w:t>
-      </w:r>
-    </w:p>
-    <w:p>
-      <w:pPr>
-        <w:pStyle w:val="Heading2"/>
-      </w:pPr>
-      <w:bookmarkStart w:id="22" w:name="_Toc35177305"/>
-      <w:r>
-        <w:t>Pregled naloga (</w:t>
-      </w:r>
-      <w:r>
-        <w:rPr>
-          <w:rStyle w:val="Special"/>
-        </w:rPr>
-        <w:t>A</w:t>
-      </w:r>
-      <w:r>
-        <w:t>)</w:t>
-      </w:r>
-      <w:bookmarkEnd w:id="22"/>
-    </w:p>
-    <w:p>
-      <w:pPr>
-        <w:rPr>
-          <w:rFonts w:asciiTheme="majorHAnsi" w:hAnsiTheme="majorHAnsi"/>
-          <w:szCs w:val="28"/>
-        </w:rPr>
-      </w:pPr>
-      <w:r>
-        <w:rPr>
-          <w:rFonts w:asciiTheme="majorHAnsi" w:hAnsiTheme="majorHAnsi"/>
-          <w:szCs w:val="28"/>
-        </w:rPr>
-        <w:t xml:space="preserve">Funkcionalnost omogućava </w:t>
-      </w:r>
-      <w:r>
-        <w:rPr>
-          <w:rFonts w:asciiTheme="majorHAnsi" w:hAnsiTheme="majorHAnsi"/>
-          <w:szCs w:val="28"/>
-        </w:rPr>
-        <w:t xml:space="preserve">administratoru da </w:t>
-      </w:r>
-      <w:r>
-        <w:rPr>
-          <w:rFonts w:asciiTheme="majorHAnsi" w:hAnsiTheme="majorHAnsi"/>
-          <w:szCs w:val="28"/>
-        </w:rPr>
-        <w:t>vidi koji sve nalozi postoje u sistemu.</w:t>
-      </w:r>
-    </w:p>
-    <w:p>
-      <w:pPr>
-        <w:pStyle w:val="Heading2"/>
-      </w:pPr>
-      <w:bookmarkStart w:id="23" w:name="_Toc35177306"/>
+      <w:bookmarkStart w:id="24" w:name="_Toc35177306"/>
       <w:r>
         <w:lastRenderedPageBreak/>
         <w:t>Dodavanje</w:t>
@@ -4559,7 +4488,7 @@
       <w:r>
         <w:t>)</w:t>
       </w:r>
-      <w:bookmarkEnd w:id="23"/>
+      <w:bookmarkEnd w:id="24"/>
     </w:p>
     <w:p>
       <w:pPr>
@@ -4629,92 +4558,20 @@
       <w:pPr>
         <w:pStyle w:val="Heading1"/>
       </w:pPr>
-      <w:bookmarkStart w:id="24" w:name="_Toc35177307"/>
+      <w:bookmarkStart w:id="25" w:name="_Toc35177307"/>
       <w:r>
         <w:t>Nefunkcionalni zahtevi</w:t>
       </w:r>
-      <w:bookmarkEnd w:id="24"/>
-    </w:p>
-    <w:p>
-      <w:r>
-        <w:t xml:space="preserve">Sistem se sastoji iz serverske aplikacije i korisničke web aplikacije. Serverska aplikacija je modularna, napisana u PHP-u, </w:t>
-      </w:r>
-      <w:proofErr w:type="spellStart"/>
-      <w:r>
-        <w:t>JavaScript</w:t>
-      </w:r>
-      <w:proofErr w:type="spellEnd"/>
-      <w:r>
-        <w:t xml:space="preserve">-u i XML-u (AJAX) tako da bude </w:t>
-      </w:r>
-      <w:proofErr w:type="spellStart"/>
-      <w:r>
-        <w:t>platform</w:t>
-      </w:r>
-      <w:proofErr w:type="spellEnd"/>
-      <w:r>
-        <w:t xml:space="preserve"> </w:t>
-      </w:r>
-      <w:proofErr w:type="spellStart"/>
-      <w:r>
-        <w:t>independent</w:t>
-      </w:r>
-      <w:proofErr w:type="spellEnd"/>
-      <w:r>
-        <w:t xml:space="preserve">, tj. da može da se izvršava na bilo kojoj platformi koja podržava </w:t>
-      </w:r>
-      <w:proofErr w:type="spellStart"/>
-      <w:r>
-        <w:t>Apache</w:t>
-      </w:r>
-      <w:proofErr w:type="spellEnd"/>
-      <w:r>
-        <w:t xml:space="preserve"> HTTP i </w:t>
-      </w:r>
-      <w:proofErr w:type="spellStart"/>
-      <w:r>
-        <w:t>MySQL</w:t>
-      </w:r>
-      <w:proofErr w:type="spellEnd"/>
-      <w:r>
-        <w:t xml:space="preserve"> server. Sistem mora da bude otporan na greške i da ima dobre performanse pri umerenom opterećenju.</w:t>
-      </w:r>
-    </w:p>
-    <w:p>
-      <w:r>
-        <w:t xml:space="preserve">Korisnička web aplikacija je napisana tako da njen interfejs uvek isto izgleda, nezavisno na kom web </w:t>
-      </w:r>
-      <w:proofErr w:type="spellStart"/>
-      <w:r>
-        <w:t>browser</w:t>
-      </w:r>
-      <w:proofErr w:type="spellEnd"/>
-      <w:r>
-        <w:t>-u se izvršava (</w:t>
-      </w:r>
-      <w:proofErr w:type="spellStart"/>
-      <w:r>
-        <w:t>Firefox</w:t>
-      </w:r>
-      <w:proofErr w:type="spellEnd"/>
-      <w:r>
-        <w:t xml:space="preserve">, </w:t>
-      </w:r>
-      <w:proofErr w:type="spellStart"/>
-      <w:r>
-        <w:t>Chrome</w:t>
-      </w:r>
-      <w:proofErr w:type="spellEnd"/>
-      <w:r>
-        <w:t xml:space="preserve">, </w:t>
-      </w:r>
-      <w:proofErr w:type="spellStart"/>
-      <w:r>
-        <w:t>Edge</w:t>
-      </w:r>
-      <w:proofErr w:type="spellEnd"/>
-      <w:r>
-        <w:t>, …). Takođe, prati standarde grafičkog dizajna, tako što pruža korisniku intuitivne i funkcionalne interfejse, omogućava da se svaka korisnička akcija može poništiti i vratiti unazad, itd.</w:t>
+      <w:bookmarkEnd w:id="25"/>
+    </w:p>
+    <w:p>
+      <w:r>
+        <w:t>Sistem se sastoji iz serverske aplikacije i korisničke web aplikacije. Serverska aplikacija je modularna, napisana u PHP-u, JavaScript-u i XML-u (AJAX) tako da bude platform independent, tj. da može da se izvršava na bilo kojoj platformi koja podržava Apache HTTP i MySQL server. Sistem mora da bude otporan na greške i da ima dobre performanse pri umerenom opterećenju.</w:t>
+      </w:r>
+    </w:p>
+    <w:p>
+      <w:r>
+        <w:t>Korisnička web aplikacija je napisana tako da njen interfejs uvek isto izgleda, nezavisno na kom web browser-u se izvršava (Firefox, Chrome, Edge, …). Takođe, prati standarde grafičkog dizajna, tako što pruža korisniku intuitivne i funkcionalne interfejse, omogućava da se svaka korisnička akcija može poništiti i vratiti unazad, itd.</w:t>
       </w:r>
     </w:p>
     <w:p>
@@ -4737,12 +4594,12 @@
       <w:pPr>
         <w:pStyle w:val="Heading1"/>
       </w:pPr>
-      <w:bookmarkStart w:id="25" w:name="_Toc35177308"/>
+      <w:bookmarkStart w:id="26" w:name="_Toc35177308"/>
       <w:r>
         <w:lastRenderedPageBreak/>
         <w:t>Kvalitet</w:t>
       </w:r>
-      <w:bookmarkEnd w:id="25"/>
+      <w:bookmarkEnd w:id="26"/>
     </w:p>
     <w:p>
       <w:r>
@@ -4764,394 +4621,378 @@
         <w:t>na nivou komponenata</w:t>
       </w:r>
       <w:r>
-        <w:t xml:space="preserve"> (</w:t>
-      </w:r>
-      <w:proofErr w:type="spellStart"/>
-      <w:r>
-        <w:t>unit</w:t>
-      </w:r>
-      <w:proofErr w:type="spellEnd"/>
+        <w:t xml:space="preserve"> (unit testing)</w:t>
+      </w:r>
+      <w:r>
+        <w:t xml:space="preserve"> kao i </w:t>
+      </w:r>
+      <w:r>
+        <w:t xml:space="preserve">na nivou </w:t>
+      </w:r>
+      <w:r>
+        <w:t>celine</w:t>
+      </w:r>
+      <w:r>
+        <w:t xml:space="preserve"> (metodom crne kutije)</w:t>
+      </w:r>
+      <w:r>
+        <w:t>.</w:t>
+      </w:r>
       <w:r>
         <w:t xml:space="preserve"> </w:t>
       </w:r>
-      <w:proofErr w:type="spellStart"/>
-      <w:r>
-        <w:t>testing</w:t>
-      </w:r>
-      <w:proofErr w:type="spellEnd"/>
-      <w:r>
-        <w:t>)</w:t>
-      </w:r>
-      <w:r>
-        <w:t xml:space="preserve"> kao i </w:t>
-      </w:r>
-      <w:r>
-        <w:t xml:space="preserve">na nivou </w:t>
-      </w:r>
-      <w:r>
-        <w:t>celine</w:t>
-      </w:r>
-      <w:r>
-        <w:t xml:space="preserve"> (metodom crne kutije)</w:t>
+      <w:r>
+        <w:t>Takođe</w:t>
+      </w:r>
+      <w:r>
+        <w:t xml:space="preserve">, </w:t>
+      </w:r>
+      <w:r>
+        <w:t xml:space="preserve">potrebno je </w:t>
+      </w:r>
+      <w:r>
+        <w:t>potvrditi</w:t>
+      </w:r>
+      <w:r>
+        <w:t xml:space="preserve"> da li </w:t>
+      </w:r>
+      <w:r>
+        <w:t xml:space="preserve">je sistem otporan na </w:t>
+      </w:r>
+      <w:r>
+        <w:t xml:space="preserve">neispravno unesene podatke, kao i </w:t>
+      </w:r>
+      <w:r>
+        <w:t xml:space="preserve">da </w:t>
+      </w:r>
+      <w:r>
+        <w:t>je unos podataka zaštićen od malicioznih upada</w:t>
+      </w:r>
+      <w:r>
+        <w:t xml:space="preserve">. </w:t>
+      </w:r>
+      <w:r>
+        <w:t>Dodatno</w:t>
+      </w:r>
+      <w:r>
+        <w:t xml:space="preserve">, </w:t>
+      </w:r>
+      <w:r>
+        <w:t xml:space="preserve">treba </w:t>
+      </w:r>
+      <w:r>
+        <w:t xml:space="preserve">proveriti </w:t>
+      </w:r>
+      <w:r>
+        <w:t xml:space="preserve">i </w:t>
+      </w:r>
+      <w:r>
+        <w:t xml:space="preserve">granične </w:t>
+      </w:r>
+      <w:r>
+        <w:t>situacije</w:t>
+      </w:r>
+      <w:r>
+        <w:t xml:space="preserve"> rada sistema</w:t>
+      </w:r>
+      <w:r>
+        <w:t>,</w:t>
+      </w:r>
+      <w:r>
+        <w:t xml:space="preserve"> </w:t>
+      </w:r>
+      <w:r>
+        <w:t>kada</w:t>
+      </w:r>
+      <w:r>
+        <w:t xml:space="preserve"> veliki</w:t>
+      </w:r>
+      <w:r>
+        <w:t xml:space="preserve"> broj korisnika istovremeno šalje zahteve sistemu</w:t>
+      </w:r>
+      <w:r>
+        <w:t xml:space="preserve">, </w:t>
+      </w:r>
+      <w:r>
+        <w:t xml:space="preserve">ili </w:t>
+      </w:r>
+      <w:r>
+        <w:t>se izgubi mrežna konekcija,</w:t>
+      </w:r>
+      <w:r>
+        <w:t xml:space="preserve"> itd.</w:t>
+      </w:r>
+    </w:p>
+    <w:p>
+      <w:pPr>
+        <w:pStyle w:val="Heading1"/>
+      </w:pPr>
+      <w:bookmarkStart w:id="27" w:name="_Toc35177309"/>
+      <w:r>
+        <w:t>D</w:t>
+      </w:r>
+      <w:r>
+        <w:t>okumentacij</w:t>
+      </w:r>
+      <w:r>
+        <w:t>a</w:t>
+      </w:r>
+      <w:bookmarkEnd w:id="27"/>
+    </w:p>
+    <w:p>
+      <w:r>
+        <w:t xml:space="preserve">Dokumentacija je potrebna radi daljeg razvoja </w:t>
+      </w:r>
+      <w:r>
+        <w:t xml:space="preserve">sistema </w:t>
+      </w:r>
+      <w:r>
+        <w:t xml:space="preserve">od strane </w:t>
+      </w:r>
+      <w:r>
+        <w:t>razvojnog tima</w:t>
+      </w:r>
+      <w:r>
+        <w:t xml:space="preserve"> </w:t>
+      </w:r>
+      <w:r>
+        <w:t xml:space="preserve">i </w:t>
+      </w:r>
+      <w:r>
+        <w:t xml:space="preserve">njegovog </w:t>
+      </w:r>
+      <w:r>
+        <w:t>održavanja</w:t>
+      </w:r>
+      <w:r>
+        <w:t xml:space="preserve"> od strane administratora</w:t>
+      </w:r>
+      <w:r>
+        <w:t xml:space="preserve">, kao i </w:t>
+      </w:r>
+      <w:r>
+        <w:t>m</w:t>
+      </w:r>
+      <w:r>
+        <w:t>enadžer</w:t>
+      </w:r>
+      <w:r>
+        <w:t>a</w:t>
+      </w:r>
+      <w:r>
+        <w:t xml:space="preserve"> koji će moći da menja ponudu </w:t>
+      </w:r>
+      <w:r>
+        <w:t xml:space="preserve">na </w:t>
+      </w:r>
+      <w:r>
+        <w:t>sajt</w:t>
+      </w:r>
+      <w:r>
+        <w:t>u</w:t>
+      </w:r>
+      <w:r>
+        <w:t xml:space="preserve"> i dodaje naloge zaposlenih</w:t>
       </w:r>
       <w:r>
         <w:t>.</w:t>
       </w:r>
+    </w:p>
+    <w:p>
+      <w:r>
+        <w:t xml:space="preserve">Korisnička dokumentacija nije neophodna jer će </w:t>
+      </w:r>
+      <w:r>
+        <w:t>web interfejs koji vidi krajnji korisnik biti dizajniran</w:t>
+      </w:r>
       <w:r>
         <w:t xml:space="preserve"> </w:t>
       </w:r>
       <w:r>
-        <w:t>Takođe</w:t>
-      </w:r>
-      <w:r>
-        <w:t xml:space="preserve">, </w:t>
-      </w:r>
-      <w:r>
-        <w:t xml:space="preserve">potrebno je </w:t>
-      </w:r>
-      <w:r>
-        <w:t>potvrditi</w:t>
-      </w:r>
-      <w:r>
-        <w:t xml:space="preserve"> da li </w:t>
-      </w:r>
-      <w:r>
-        <w:t xml:space="preserve">je sistem otporan na </w:t>
-      </w:r>
-      <w:r>
-        <w:t xml:space="preserve">neispravno unesene podatke, kao i </w:t>
-      </w:r>
-      <w:r>
-        <w:t xml:space="preserve">da </w:t>
-      </w:r>
-      <w:r>
-        <w:t>je unos podataka zaštićen od malicioznih upada</w:t>
-      </w:r>
-      <w:r>
-        <w:t xml:space="preserve">. </w:t>
-      </w:r>
-      <w:r>
-        <w:t>Dodatno</w:t>
-      </w:r>
-      <w:r>
-        <w:t xml:space="preserve">, </w:t>
-      </w:r>
-      <w:r>
-        <w:t xml:space="preserve">treba </w:t>
-      </w:r>
-      <w:r>
-        <w:t xml:space="preserve">proveriti </w:t>
-      </w:r>
-      <w:r>
-        <w:t xml:space="preserve">i </w:t>
-      </w:r>
-      <w:r>
-        <w:t xml:space="preserve">granične </w:t>
-      </w:r>
-      <w:r>
-        <w:t>situacije</w:t>
-      </w:r>
-      <w:r>
-        <w:t xml:space="preserve"> rada sistema</w:t>
-      </w:r>
-      <w:r>
-        <w:t>,</w:t>
-      </w:r>
-      <w:r>
-        <w:t xml:space="preserve"> </w:t>
-      </w:r>
-      <w:r>
-        <w:t>kada</w:t>
-      </w:r>
-      <w:r>
-        <w:t xml:space="preserve"> veliki</w:t>
-      </w:r>
-      <w:r>
-        <w:t xml:space="preserve"> broj korisnika istovremeno šalje zahteve sistemu</w:t>
-      </w:r>
-      <w:r>
-        <w:t xml:space="preserve">, </w:t>
-      </w:r>
-      <w:r>
-        <w:t xml:space="preserve">ili </w:t>
-      </w:r>
-      <w:r>
-        <w:t>se izgubi mrežna konekcija,</w:t>
-      </w:r>
-      <w:r>
-        <w:t xml:space="preserve"> itd.</w:t>
+        <w:t xml:space="preserve">tako da bude </w:t>
+      </w:r>
+      <w:r>
+        <w:t xml:space="preserve">jednostavan i </w:t>
+      </w:r>
+      <w:r>
+        <w:t xml:space="preserve">veoma </w:t>
+      </w:r>
+      <w:r>
+        <w:t>intuitivan</w:t>
+      </w:r>
+      <w:r>
+        <w:t>, ali i dalje funkcionalan</w:t>
+      </w:r>
+      <w:r>
+        <w:t>.</w:t>
       </w:r>
     </w:p>
     <w:p>
       <w:pPr>
         <w:pStyle w:val="Heading1"/>
       </w:pPr>
-      <w:bookmarkStart w:id="26" w:name="_Toc35177309"/>
+      <w:bookmarkStart w:id="28" w:name="_Toc35177310"/>
+      <w:r>
+        <w:t>Plan i prioriteti</w:t>
+      </w:r>
+      <w:bookmarkEnd w:id="28"/>
+    </w:p>
+    <w:p>
+      <w:r>
+        <w:t>Prioritet je da osnovni deo sajta radi ispravno:</w:t>
+      </w:r>
+    </w:p>
+    <w:p>
+      <w:pPr>
+        <w:pStyle w:val="ListBullet"/>
+      </w:pPr>
+      <w:r>
+        <w:t>Registracija korisnika</w:t>
+      </w:r>
+    </w:p>
+    <w:p>
+      <w:pPr>
+        <w:pStyle w:val="ListBullet"/>
+      </w:pPr>
+      <w:r>
+        <w:t>Autorizacija korisnika</w:t>
+      </w:r>
+    </w:p>
+    <w:p>
+      <w:pPr>
+        <w:pStyle w:val="ListBullet"/>
+      </w:pPr>
+      <w:r>
+        <w:t>Pregled jela</w:t>
+      </w:r>
+    </w:p>
+    <w:p>
+      <w:pPr>
+        <w:pStyle w:val="ListBullet"/>
+      </w:pPr>
+      <w:r>
+        <w:t xml:space="preserve">Dodavanje </w:t>
+      </w:r>
+      <w:r>
+        <w:t xml:space="preserve">i uklanjanje </w:t>
+      </w:r>
+      <w:r>
+        <w:t xml:space="preserve">jela </w:t>
+      </w:r>
+      <w:r>
+        <w:t>iz</w:t>
+      </w:r>
+      <w:r>
+        <w:t xml:space="preserve"> korp</w:t>
+      </w:r>
+      <w:r>
+        <w:t>e</w:t>
+      </w:r>
+    </w:p>
+    <w:p>
+      <w:pPr>
+        <w:pStyle w:val="ListBullet"/>
+      </w:pPr>
+      <w:r>
+        <w:t>Izračunavanje cene porudžbine</w:t>
+      </w:r>
+    </w:p>
+    <w:p>
+      <w:r>
+        <w:t xml:space="preserve">Dalje nadogradnje se obavljaju u sledećoj iteraciji </w:t>
+      </w:r>
+      <w:r>
+        <w:t>razvoja</w:t>
+      </w:r>
+      <w:r>
+        <w:t xml:space="preserve"> sistema</w:t>
+      </w:r>
+      <w:r>
+        <w:t>.</w:t>
+      </w:r>
+    </w:p>
+    <w:p>
+      <w:pPr>
+        <w:pStyle w:val="Heading1"/>
+      </w:pPr>
+      <w:bookmarkStart w:id="29" w:name="_Toc35177311"/>
+      <w:r>
+        <w:t>Moguća p</w:t>
+      </w:r>
+      <w:r>
+        <w:t>roširenja</w:t>
+      </w:r>
+      <w:bookmarkEnd w:id="29"/>
+    </w:p>
+    <w:p>
+      <w:pPr>
+        <w:pStyle w:val="ListBullet"/>
+      </w:pPr>
+      <w:r>
+        <w:t>Onl</w:t>
+      </w:r>
+      <w:r>
+        <w:t>ajn</w:t>
+      </w:r>
+      <w:r>
+        <w:t xml:space="preserve"> plaćanje</w:t>
+      </w:r>
+      <w:r>
+        <w:t xml:space="preserve"> unapred</w:t>
+      </w:r>
+      <w:r>
+        <w:t>, da korisnik ne bi morao da nosi novac sa sobom pr</w:t>
+      </w:r>
+      <w:r>
+        <w:t>ilikom preuzimanja porudžbine</w:t>
+      </w:r>
+    </w:p>
+    <w:p>
+      <w:pPr>
+        <w:pStyle w:val="ListBullet"/>
+      </w:pPr>
       <w:r>
         <w:t>D</w:t>
       </w:r>
       <w:r>
-        <w:t>okumentacij</w:t>
-      </w:r>
-      <w:r>
-        <w:t>a</w:t>
-      </w:r>
-      <w:bookmarkEnd w:id="26"/>
-    </w:p>
-    <w:p>
-      <w:r>
-        <w:t xml:space="preserve">Dokumentacija je potrebna radi daljeg razvoja </w:t>
-      </w:r>
-      <w:r>
-        <w:t xml:space="preserve">sistema </w:t>
-      </w:r>
-      <w:r>
-        <w:t xml:space="preserve">od strane </w:t>
-      </w:r>
-      <w:r>
-        <w:t>razvojnog tima</w:t>
-      </w:r>
-      <w:r>
-        <w:t xml:space="preserve"> </w:t>
-      </w:r>
-      <w:r>
-        <w:t xml:space="preserve">i </w:t>
-      </w:r>
-      <w:r>
-        <w:t xml:space="preserve">njegovog </w:t>
-      </w:r>
-      <w:r>
-        <w:t>održavanja</w:t>
-      </w:r>
-      <w:r>
-        <w:t xml:space="preserve"> od strane administratora</w:t>
-      </w:r>
-      <w:r>
-        <w:t xml:space="preserve">, kao i </w:t>
-      </w:r>
-      <w:r>
-        <w:t>m</w:t>
-      </w:r>
-      <w:r>
-        <w:t>enadžer</w:t>
-      </w:r>
-      <w:r>
-        <w:t>a</w:t>
-      </w:r>
-      <w:r>
-        <w:t xml:space="preserve"> koji će moći da menja ponudu </w:t>
-      </w:r>
-      <w:r>
-        <w:t xml:space="preserve">na </w:t>
-      </w:r>
-      <w:r>
-        <w:t>sajt</w:t>
-      </w:r>
-      <w:r>
-        <w:t>u</w:t>
-      </w:r>
-      <w:r>
-        <w:t xml:space="preserve"> i dodaje naloge zaposlenih</w:t>
-      </w:r>
-      <w:r>
-        <w:t>.</w:t>
-      </w:r>
-    </w:p>
-    <w:p>
-      <w:r>
-        <w:t xml:space="preserve">Korisnička dokumentacija nije neophodna jer će </w:t>
-      </w:r>
-      <w:r>
-        <w:t>web interfejs koji vidi krajnji korisnik biti dizajniran</w:t>
-      </w:r>
-      <w:r>
-        <w:t xml:space="preserve"> </w:t>
-      </w:r>
-      <w:r>
-        <w:t xml:space="preserve">tako da bude </w:t>
-      </w:r>
-      <w:r>
-        <w:t xml:space="preserve">jednostavan i </w:t>
-      </w:r>
-      <w:r>
-        <w:t xml:space="preserve">veoma </w:t>
-      </w:r>
-      <w:r>
-        <w:t>intuitivan</w:t>
-      </w:r>
-      <w:r>
-        <w:t>, ali i dalje funkcionalan</w:t>
-      </w:r>
-      <w:r>
-        <w:t>.</w:t>
+        <w:t>ostav</w:t>
+      </w:r>
+      <w:r>
+        <w:t>ljanje</w:t>
+      </w:r>
+      <w:r>
+        <w:t xml:space="preserve"> na priloženu adresu, kako korisnik ne bi morao da dolazi lično po svoju porudžbinu</w:t>
+      </w:r>
+    </w:p>
+    <w:p>
+      <w:pPr>
+        <w:pStyle w:val="ListBullet"/>
+      </w:pPr>
+      <w:r>
+        <w:t>Nova uloga dostavljača</w:t>
+      </w:r>
+      <w:r>
+        <w:t xml:space="preserve"> koji bi bio zadužen za dostavljanje porudžbina na zadate adrese</w:t>
+      </w:r>
+    </w:p>
+    <w:p>
+      <w:pPr>
+        <w:pStyle w:val="ListBullet"/>
+      </w:pPr>
+      <w:r>
+        <w:t>Mobilna aplikacija</w:t>
       </w:r>
     </w:p>
     <w:p>
       <w:pPr>
         <w:pStyle w:val="Heading1"/>
       </w:pPr>
-      <w:bookmarkStart w:id="27" w:name="_Toc35177310"/>
-      <w:r>
-        <w:t>Plan i prioriteti</w:t>
-      </w:r>
-      <w:bookmarkEnd w:id="27"/>
-    </w:p>
-    <w:p>
-      <w:r>
-        <w:t>Prioritet je da osnovni deo sajta radi ispravno:</w:t>
-      </w:r>
-    </w:p>
-    <w:p>
-      <w:pPr>
-        <w:pStyle w:val="ListBullet"/>
-      </w:pPr>
-      <w:r>
-        <w:t>Registracija korisnika</w:t>
-      </w:r>
-    </w:p>
-    <w:p>
-      <w:pPr>
-        <w:pStyle w:val="ListBullet"/>
-      </w:pPr>
-      <w:r>
-        <w:t>Autorizacija korisnika</w:t>
-      </w:r>
-    </w:p>
-    <w:p>
-      <w:pPr>
-        <w:pStyle w:val="ListBullet"/>
-      </w:pPr>
-      <w:r>
-        <w:t>Pregled jela</w:t>
-      </w:r>
-    </w:p>
-    <w:p>
-      <w:pPr>
-        <w:pStyle w:val="ListBullet"/>
-      </w:pPr>
-      <w:r>
-        <w:t xml:space="preserve">Dodavanje </w:t>
-      </w:r>
-      <w:r>
-        <w:t xml:space="preserve">i uklanjanje </w:t>
-      </w:r>
-      <w:r>
-        <w:t xml:space="preserve">jela </w:t>
-      </w:r>
-      <w:r>
-        <w:t>iz</w:t>
-      </w:r>
-      <w:r>
-        <w:t xml:space="preserve"> korp</w:t>
-      </w:r>
-      <w:r>
-        <w:t>e</w:t>
-      </w:r>
-    </w:p>
-    <w:p>
-      <w:pPr>
-        <w:pStyle w:val="ListBullet"/>
-      </w:pPr>
-      <w:r>
-        <w:t>Izračunavanje cene porudžbine</w:t>
-      </w:r>
-    </w:p>
-    <w:p>
-      <w:r>
-        <w:t xml:space="preserve">Dalje nadogradnje se obavljaju u sledećoj iteraciji </w:t>
-      </w:r>
-      <w:r>
-        <w:t>razvoja</w:t>
-      </w:r>
-      <w:r>
-        <w:t xml:space="preserve"> sistema</w:t>
-      </w:r>
-      <w:r>
-        <w:t>.</w:t>
-      </w:r>
-    </w:p>
-    <w:p>
-      <w:pPr>
-        <w:pStyle w:val="Heading1"/>
-      </w:pPr>
-      <w:bookmarkStart w:id="28" w:name="_Toc35177311"/>
-      <w:r>
-        <w:t>Moguća p</w:t>
-      </w:r>
-      <w:r>
-        <w:t>roširenja</w:t>
-      </w:r>
-      <w:bookmarkEnd w:id="28"/>
-    </w:p>
-    <w:p>
-      <w:pPr>
-        <w:pStyle w:val="ListBullet"/>
-      </w:pPr>
-      <w:r>
-        <w:t>Onl</w:t>
-      </w:r>
-      <w:r>
-        <w:t>ajn</w:t>
-      </w:r>
-      <w:r>
-        <w:t xml:space="preserve"> plaćanje</w:t>
-      </w:r>
-      <w:r>
-        <w:t xml:space="preserve"> unapred</w:t>
-      </w:r>
-      <w:r>
-        <w:t>, da korisnik ne bi morao da nosi novac sa sobom pr</w:t>
-      </w:r>
-      <w:r>
-        <w:t>ilikom preuzimanja porudžbine</w:t>
-      </w:r>
-    </w:p>
-    <w:p>
-      <w:pPr>
-        <w:pStyle w:val="ListBullet"/>
-      </w:pPr>
-      <w:r>
-        <w:t>D</w:t>
-      </w:r>
-      <w:r>
-        <w:t>ostav</w:t>
-      </w:r>
-      <w:r>
-        <w:t>ljanje</w:t>
-      </w:r>
-      <w:r>
-        <w:t xml:space="preserve"> na priloženu adresu, kako korisnik ne bi morao da dolazi lično po svoju porudžbinu</w:t>
-      </w:r>
-    </w:p>
-    <w:p>
-      <w:pPr>
-        <w:pStyle w:val="ListBullet"/>
-      </w:pPr>
-      <w:r>
-        <w:t>Nova uloga dostavljača</w:t>
-      </w:r>
-      <w:r>
-        <w:t xml:space="preserve"> koji bi bio zadužen za dostavljanje porudžbina na zadate adrese</w:t>
-      </w:r>
-    </w:p>
-    <w:p>
-      <w:pPr>
-        <w:pStyle w:val="ListBullet"/>
-      </w:pPr>
-      <w:r>
-        <w:t>Mobilna aplikacija</w:t>
-      </w:r>
-    </w:p>
-    <w:p>
-      <w:pPr>
-        <w:pStyle w:val="Heading1"/>
-      </w:pPr>
-      <w:bookmarkStart w:id="29" w:name="_Toc35177312"/>
+      <w:bookmarkStart w:id="30" w:name="_Toc35177312"/>
       <w:r>
         <w:lastRenderedPageBreak/>
         <w:t>Zapisnik revizija</w:t>
       </w:r>
-      <w:bookmarkEnd w:id="29"/>
+      <w:bookmarkEnd w:id="30"/>
     </w:p>
     <w:p>
       <w:r>
@@ -6407,7 +6248,7 @@
       </w:pPr>
     </w:pPrDefault>
   </w:docDefaults>
-  <w:latentStyles w:defLockedState="0" w:defUIPriority="99" w:defSemiHidden="0" w:defUnhideWhenUsed="0" w:defQFormat="0" w:count="376">
+  <w:latentStyles w:defLockedState="0" w:defUIPriority="99" w:defSemiHidden="0" w:defUnhideWhenUsed="0" w:defQFormat="0" w:count="377">
     <w:lsdException w:name="Normal" w:uiPriority="0" w:qFormat="1"/>
     <w:lsdException w:name="heading 1" w:uiPriority="9" w:qFormat="1"/>
     <w:lsdException w:name="heading 2" w:semiHidden="1" w:uiPriority="9" w:unhideWhenUsed="1" w:qFormat="1"/>
@@ -6513,7 +6354,6 @@
     <w:lsdException w:name="HTML Sample" w:semiHidden="1" w:unhideWhenUsed="1"/>
     <w:lsdException w:name="HTML Typewriter" w:semiHidden="1" w:unhideWhenUsed="1"/>
     <w:lsdException w:name="HTML Variable" w:semiHidden="1" w:unhideWhenUsed="1"/>
-    <w:lsdException w:name="Normal Table" w:semiHidden="1" w:unhideWhenUsed="1"/>
     <w:lsdException w:name="annotation subject" w:semiHidden="1" w:unhideWhenUsed="1"/>
     <w:lsdException w:name="No List" w:semiHidden="1" w:unhideWhenUsed="1"/>
     <w:lsdException w:name="Outline List 1" w:semiHidden="1" w:unhideWhenUsed="1"/>
@@ -6560,10 +6400,8 @@
     <w:lsdException w:name="Table Subtle 2" w:semiHidden="1" w:unhideWhenUsed="1"/>
     <w:lsdException w:name="Table Web 1" w:semiHidden="1" w:unhideWhenUsed="1"/>
     <w:lsdException w:name="Table Web 2" w:semiHidden="1" w:unhideWhenUsed="1"/>
-    <w:lsdException w:name="Table Web 3" w:semiHidden="1" w:unhideWhenUsed="1"/>
     <w:lsdException w:name="Balloon Text" w:semiHidden="1" w:unhideWhenUsed="1"/>
     <w:lsdException w:name="Table Grid" w:uiPriority="59"/>
-    <w:lsdException w:name="Table Theme" w:semiHidden="1" w:unhideWhenUsed="1"/>
     <w:lsdException w:name="Placeholder Text" w:semiHidden="1"/>
     <w:lsdException w:name="No Spacing" w:uiPriority="1" w:qFormat="1"/>
     <w:lsdException w:name="Light Shading" w:uiPriority="60"/>
@@ -6784,6 +6622,7 @@
     <w:lsdException w:name="Hashtag" w:semiHidden="1" w:unhideWhenUsed="1"/>
     <w:lsdException w:name="Unresolved Mention" w:semiHidden="1" w:unhideWhenUsed="1"/>
     <w:lsdException w:name="Smart Link" w:semiHidden="1" w:unhideWhenUsed="1"/>
+    <w:lsdException w:name="Smart Link Error" w:semiHidden="1" w:unhideWhenUsed="1"/>
   </w:latentStyles>
   <w:style w:type="paragraph" w:default="1" w:styleId="Normal">
     <w:name w:val="Normal"/>
@@ -8030,7 +7869,7 @@
 </file>
 
 <file path=customXml/itemProps1.xml><?xml version="1.0" encoding="utf-8"?>
-<ds:datastoreItem xmlns:ds="http://schemas.openxmlformats.org/officeDocument/2006/customXml" ds:itemID="{CDEDC1E5-60B1-4C15-9327-FAF9F76FAEA8}">
+<ds:datastoreItem xmlns:ds="http://schemas.openxmlformats.org/officeDocument/2006/customXml" ds:itemID="{46C63774-489A-4EE2-8A4D-0077081C58AD}">
   <ds:schemaRefs>
     <ds:schemaRef ds:uri="http://schemas.openxmlformats.org/officeDocument/2006/bibliography"/>
   </ds:schemaRefs>

</xml_diff>